<commit_message>
add moveit and doc
</commit_message>
<xml_diff>
--- a/installation_guide.docx
+++ b/installation_guide.docx
@@ -6,7 +6,7 @@
       <w:pPr>
         <w:pStyle w:val="Heading1"/>
       </w:pPr>
-      <w:bookmarkStart w:id="0" w:name="_Toc108720438"/>
+      <w:bookmarkStart w:id="0" w:name="_Toc109617120"/>
       <w:r>
         <w:t>Content</w:t>
       </w:r>
@@ -37,7 +37,7 @@
       <w:r>
         <w:fldChar w:fldCharType="separate"/>
       </w:r>
-      <w:hyperlink w:anchor="_Toc108720438" w:history="1">
+      <w:hyperlink w:anchor="_Toc109617120" w:history="1">
         <w:r>
           <w:rPr>
             <w:rStyle w:val="Hyperlink"/>
@@ -64,7 +64,7 @@
             <w:noProof/>
             <w:webHidden/>
           </w:rPr>
-          <w:instrText xml:space="preserve"> PAGEREF _Toc108720438 \h </w:instrText>
+          <w:instrText xml:space="preserve"> PAGEREF _Toc109617120 \h </w:instrText>
         </w:r>
         <w:r>
           <w:rPr>
@@ -111,7 +111,7 @@
           <w:szCs w:val="24"/>
         </w:rPr>
       </w:pPr>
-      <w:hyperlink w:anchor="_Toc108720439" w:history="1">
+      <w:hyperlink w:anchor="_Toc109617121" w:history="1">
         <w:r>
           <w:rPr>
             <w:rStyle w:val="Hyperlink"/>
@@ -138,7 +138,7 @@
             <w:noProof/>
             <w:webHidden/>
           </w:rPr>
-          <w:instrText xml:space="preserve"> PAGEREF _Toc108720439 \h </w:instrText>
+          <w:instrText xml:space="preserve"> PAGEREF _Toc109617121 \h </w:instrText>
         </w:r>
         <w:r>
           <w:rPr>
@@ -183,7 +183,7 @@
           <w:szCs w:val="24"/>
         </w:rPr>
       </w:pPr>
-      <w:hyperlink w:anchor="_Toc108720440" w:history="1">
+      <w:hyperlink w:anchor="_Toc109617122" w:history="1">
         <w:r>
           <w:rPr>
             <w:rStyle w:val="Hyperlink"/>
@@ -210,7 +210,7 @@
             <w:noProof/>
             <w:webHidden/>
           </w:rPr>
-          <w:instrText xml:space="preserve"> PAGEREF _Toc108720440 \h </w:instrText>
+          <w:instrText xml:space="preserve"> PAGEREF _Toc109617122 \h </w:instrText>
         </w:r>
         <w:r>
           <w:rPr>
@@ -255,7 +255,7 @@
           <w:szCs w:val="24"/>
         </w:rPr>
       </w:pPr>
-      <w:hyperlink w:anchor="_Toc108720441" w:history="1">
+      <w:hyperlink w:anchor="_Toc109617123" w:history="1">
         <w:r>
           <w:rPr>
             <w:rStyle w:val="Hyperlink"/>
@@ -282,7 +282,7 @@
             <w:noProof/>
             <w:webHidden/>
           </w:rPr>
-          <w:instrText xml:space="preserve"> PAGEREF _Toc108720441 \h </w:instrText>
+          <w:instrText xml:space="preserve"> PAGEREF _Toc109617123 \h </w:instrText>
         </w:r>
         <w:r>
           <w:rPr>
@@ -327,7 +327,7 @@
           <w:szCs w:val="24"/>
         </w:rPr>
       </w:pPr>
-      <w:hyperlink w:anchor="_Toc108720442" w:history="1">
+      <w:hyperlink w:anchor="_Toc109617124" w:history="1">
         <w:r>
           <w:rPr>
             <w:rStyle w:val="Hyperlink"/>
@@ -354,7 +354,7 @@
             <w:noProof/>
             <w:webHidden/>
           </w:rPr>
-          <w:instrText xml:space="preserve"> PAGEREF _Toc108720442 \h </w:instrText>
+          <w:instrText xml:space="preserve"> PAGEREF _Toc109617124 \h </w:instrText>
         </w:r>
         <w:r>
           <w:rPr>
@@ -399,7 +399,7 @@
           <w:szCs w:val="24"/>
         </w:rPr>
       </w:pPr>
-      <w:hyperlink w:anchor="_Toc108720443" w:history="1">
+      <w:hyperlink w:anchor="_Toc109617125" w:history="1">
         <w:r>
           <w:rPr>
             <w:rStyle w:val="Hyperlink"/>
@@ -426,7 +426,7 @@
             <w:noProof/>
             <w:webHidden/>
           </w:rPr>
-          <w:instrText xml:space="preserve"> PAGEREF _Toc108720443 \h </w:instrText>
+          <w:instrText xml:space="preserve"> PAGEREF _Toc109617125 \h </w:instrText>
         </w:r>
         <w:r>
           <w:rPr>
@@ -473,7 +473,7 @@
           <w:szCs w:val="24"/>
         </w:rPr>
       </w:pPr>
-      <w:hyperlink w:anchor="_Toc108720444" w:history="1">
+      <w:hyperlink w:anchor="_Toc109617126" w:history="1">
         <w:r>
           <w:rPr>
             <w:rStyle w:val="Hyperlink"/>
@@ -500,7 +500,79 @@
             <w:noProof/>
             <w:webHidden/>
           </w:rPr>
-          <w:instrText xml:space="preserve"> PAGEREF _Toc108720444 \h </w:instrText>
+          <w:instrText xml:space="preserve"> PAGEREF _Toc109617126 \h </w:instrText>
+        </w:r>
+        <w:r>
+          <w:rPr>
+            <w:noProof/>
+            <w:webHidden/>
+          </w:rPr>
+        </w:r>
+        <w:r>
+          <w:rPr>
+            <w:noProof/>
+            <w:webHidden/>
+          </w:rPr>
+          <w:fldChar w:fldCharType="separate"/>
+        </w:r>
+        <w:r>
+          <w:rPr>
+            <w:noProof/>
+            <w:webHidden/>
+          </w:rPr>
+          <w:t>6</w:t>
+        </w:r>
+        <w:r>
+          <w:rPr>
+            <w:noProof/>
+            <w:webHidden/>
+          </w:rPr>
+          <w:fldChar w:fldCharType="end"/>
+        </w:r>
+      </w:hyperlink>
+    </w:p>
+    <w:p>
+      <w:pPr>
+        <w:pStyle w:val="TOC2"/>
+        <w:tabs>
+          <w:tab w:val="right" w:leader="dot" w:pos="9016"/>
+        </w:tabs>
+        <w:rPr>
+          <w:rFonts w:cstheme="minorBidi"/>
+          <w:smallCaps w:val="0"/>
+          <w:noProof/>
+          <w:sz w:val="24"/>
+          <w:szCs w:val="24"/>
+        </w:rPr>
+      </w:pPr>
+      <w:hyperlink w:anchor="_Toc109617127" w:history="1">
+        <w:r>
+          <w:rPr>
+            <w:rStyle w:val="Hyperlink"/>
+            <w:noProof/>
+          </w:rPr>
+          <w:t>myAGV_ros</w:t>
+        </w:r>
+        <w:r>
+          <w:rPr>
+            <w:noProof/>
+            <w:webHidden/>
+          </w:rPr>
+          <w:tab/>
+        </w:r>
+        <w:r>
+          <w:rPr>
+            <w:noProof/>
+            <w:webHidden/>
+          </w:rPr>
+          <w:fldChar w:fldCharType="begin"/>
+        </w:r>
+        <w:r>
+          <w:rPr>
+            <w:noProof/>
+            <w:webHidden/>
+          </w:rPr>
+          <w:instrText xml:space="preserve"> PAGEREF _Toc109617127 \h </w:instrText>
         </w:r>
         <w:r>
           <w:rPr>
@@ -707,6 +779,7 @@
                 <w:bCs/>
               </w:rPr>
             </w:pPr>
+            <w:proofErr w:type="spellStart"/>
             <w:r>
               <w:rPr>
                 <w:b/>
@@ -714,6 +787,7 @@
               </w:rPr>
               <w:t>WSLg</w:t>
             </w:r>
+            <w:proofErr w:type="spellEnd"/>
           </w:p>
         </w:tc>
         <w:tc>
@@ -732,6 +806,7 @@
                 <w:bCs/>
               </w:rPr>
             </w:pPr>
+            <w:proofErr w:type="spellStart"/>
             <w:r>
               <w:rPr>
                 <w:b/>
@@ -739,6 +814,7 @@
               </w:rPr>
               <w:t>Annaconda</w:t>
             </w:r>
+            <w:proofErr w:type="spellEnd"/>
           </w:p>
         </w:tc>
       </w:tr>
@@ -2501,7 +2577,7 @@
       <w:pPr>
         <w:pStyle w:val="Heading1"/>
       </w:pPr>
-      <w:bookmarkStart w:id="2" w:name="_Toc108720439"/>
+      <w:bookmarkStart w:id="2" w:name="_Toc109617121"/>
       <w:r>
         <w:lastRenderedPageBreak/>
         <w:t>Environment Install</w:t>
@@ -2512,7 +2588,7 @@
       <w:pPr>
         <w:pStyle w:val="Heading2"/>
       </w:pPr>
-      <w:bookmarkStart w:id="3" w:name="_Toc108720440"/>
+      <w:bookmarkStart w:id="3" w:name="_Toc109617122"/>
       <w:r>
         <w:t>Native Ubuntu</w:t>
       </w:r>
@@ -2527,16 +2603,7 @@
         </w:numPr>
       </w:pPr>
       <w:r>
-        <w:t>Add o</w:t>
-      </w:r>
-      <w:r>
-        <w:t>fficial ROS Noetic repo to Ubuntu</w:t>
-      </w:r>
-      <w:r>
-        <w:t xml:space="preserve">. </w:t>
-      </w:r>
-      <w:r>
-        <w:t xml:space="preserve">In the terminal, type command </w:t>
+        <w:t xml:space="preserve">Add official ROS Noetic repo to Ubuntu. In the terminal, type command </w:t>
       </w:r>
     </w:p>
     <w:p>
@@ -2550,8 +2617,44 @@
         <w:rPr>
           <w:color w:val="FF0000"/>
         </w:rPr>
-        <w:t>echo "deb http://packages.ros.org/ros/ubuntu focal main" | sudo tee /etc/apt/sources.list.d/ros-focal.list</w:t>
-      </w:r>
+        <w:t xml:space="preserve">echo "deb http://packages.ros.org/ros/ubuntu focal main" | </w:t>
+      </w:r>
+      <w:proofErr w:type="spellStart"/>
+      <w:r>
+        <w:rPr>
+          <w:color w:val="FF0000"/>
+        </w:rPr>
+        <w:t>sudo</w:t>
+      </w:r>
+      <w:proofErr w:type="spellEnd"/>
+      <w:r>
+        <w:rPr>
+          <w:color w:val="FF0000"/>
+        </w:rPr>
+        <w:t xml:space="preserve"> tee /etc/apt/</w:t>
+      </w:r>
+      <w:proofErr w:type="spellStart"/>
+      <w:r>
+        <w:rPr>
+          <w:color w:val="FF0000"/>
+        </w:rPr>
+        <w:t>sources.list.d</w:t>
+      </w:r>
+      <w:proofErr w:type="spellEnd"/>
+      <w:r>
+        <w:rPr>
+          <w:color w:val="FF0000"/>
+        </w:rPr>
+        <w:t>/</w:t>
+      </w:r>
+      <w:proofErr w:type="spellStart"/>
+      <w:r>
+        <w:rPr>
+          <w:color w:val="FF0000"/>
+        </w:rPr>
+        <w:t>ros-focal.list</w:t>
+      </w:r>
+      <w:proofErr w:type="spellEnd"/>
     </w:p>
     <w:p>
       <w:pPr>
@@ -2614,11 +2717,19 @@
           <w:color w:val="FF0000"/>
         </w:rPr>
       </w:pPr>
-      <w:r>
-        <w:rPr>
-          <w:color w:val="FF0000"/>
-        </w:rPr>
-        <w:t>sudo apt install -y curl</w:t>
+      <w:proofErr w:type="spellStart"/>
+      <w:r>
+        <w:rPr>
+          <w:color w:val="FF0000"/>
+        </w:rPr>
+        <w:t>sudo</w:t>
+      </w:r>
+      <w:proofErr w:type="spellEnd"/>
+      <w:r>
+        <w:rPr>
+          <w:color w:val="FF0000"/>
+        </w:rPr>
+        <w:t xml:space="preserve"> apt install -y curl</w:t>
       </w:r>
     </w:p>
     <w:p>
@@ -2644,7 +2755,21 @@
         <w:rPr>
           <w:color w:val="FF0000"/>
         </w:rPr>
-        <w:t xml:space="preserve">curl -s https://raw.githubusercontent.com/ros/rosdistro/master/ros.asc | sudo apt-key add </w:t>
+        <w:t xml:space="preserve">curl -s https://raw.githubusercontent.com/ros/rosdistro/master/ros.asc | </w:t>
+      </w:r>
+      <w:proofErr w:type="spellStart"/>
+      <w:r>
+        <w:rPr>
+          <w:color w:val="FF0000"/>
+        </w:rPr>
+        <w:t>sudo</w:t>
+      </w:r>
+      <w:proofErr w:type="spellEnd"/>
+      <w:r>
+        <w:rPr>
+          <w:color w:val="FF0000"/>
+        </w:rPr>
+        <w:t xml:space="preserve"> apt-key add </w:t>
       </w:r>
       <w:r>
         <w:rPr>
@@ -2684,11 +2809,19 @@
       <w:r>
         <w:t xml:space="preserve">Update Debian package index with command </w:t>
       </w:r>
-      <w:r>
-        <w:rPr>
-          <w:color w:val="FF0000"/>
-        </w:rPr>
-        <w:t>sudo apt update</w:t>
+      <w:proofErr w:type="spellStart"/>
+      <w:r>
+        <w:rPr>
+          <w:color w:val="FF0000"/>
+        </w:rPr>
+        <w:t>sudo</w:t>
+      </w:r>
+      <w:proofErr w:type="spellEnd"/>
+      <w:r>
+        <w:rPr>
+          <w:color w:val="FF0000"/>
+        </w:rPr>
+        <w:t xml:space="preserve"> apt update</w:t>
       </w:r>
     </w:p>
     <w:p>
@@ -2702,11 +2835,47 @@
       <w:r>
         <w:t xml:space="preserve">Install ROS Noetic with command </w:t>
       </w:r>
-      <w:r>
-        <w:rPr>
-          <w:color w:val="FF0000"/>
-        </w:rPr>
-        <w:t>sudo apt install -y ros-noetic-deskopt-full</w:t>
+      <w:proofErr w:type="spellStart"/>
+      <w:r>
+        <w:rPr>
+          <w:color w:val="FF0000"/>
+        </w:rPr>
+        <w:t>sudo</w:t>
+      </w:r>
+      <w:proofErr w:type="spellEnd"/>
+      <w:r>
+        <w:rPr>
+          <w:color w:val="FF0000"/>
+        </w:rPr>
+        <w:t xml:space="preserve"> apt install -y </w:t>
+      </w:r>
+      <w:proofErr w:type="spellStart"/>
+      <w:r>
+        <w:rPr>
+          <w:color w:val="FF0000"/>
+        </w:rPr>
+        <w:t>ros</w:t>
+      </w:r>
+      <w:proofErr w:type="spellEnd"/>
+      <w:r>
+        <w:rPr>
+          <w:color w:val="FF0000"/>
+        </w:rPr>
+        <w:t>-noetic-</w:t>
+      </w:r>
+      <w:proofErr w:type="spellStart"/>
+      <w:r>
+        <w:rPr>
+          <w:color w:val="FF0000"/>
+        </w:rPr>
+        <w:t>deskopt</w:t>
+      </w:r>
+      <w:proofErr w:type="spellEnd"/>
+      <w:r>
+        <w:rPr>
+          <w:color w:val="FF0000"/>
+        </w:rPr>
+        <w:t>-full</w:t>
       </w:r>
       <w:r>
         <w:rPr>
@@ -2724,7 +2893,20 @@
         </w:numPr>
       </w:pPr>
       <w:r>
-        <w:t xml:space="preserve">Edit your .bashrc so that you don’t need to source the setup script every time opening a new terminal. </w:t>
+        <w:t xml:space="preserve">Edit </w:t>
+      </w:r>
+      <w:proofErr w:type="gramStart"/>
+      <w:r>
+        <w:t>your .</w:t>
+      </w:r>
+      <w:proofErr w:type="spellStart"/>
+      <w:r>
+        <w:t>bashrc</w:t>
+      </w:r>
+      <w:proofErr w:type="spellEnd"/>
+      <w:proofErr w:type="gramEnd"/>
+      <w:r>
+        <w:t xml:space="preserve"> so that you don’t need to source the setup script every time opening a new terminal. </w:t>
       </w:r>
     </w:p>
     <w:p>
@@ -2738,15 +2920,67 @@
         <w:rPr>
           <w:color w:val="FF0000"/>
         </w:rPr>
-        <w:t>echo "source /opt/ros/noetic/setup.bash" &gt;&gt; ~/.bashrc</w:t>
-      </w:r>
+        <w:t>echo "source /opt/</w:t>
+      </w:r>
+      <w:proofErr w:type="spellStart"/>
+      <w:r>
+        <w:rPr>
+          <w:color w:val="FF0000"/>
+        </w:rPr>
+        <w:t>ros</w:t>
+      </w:r>
+      <w:proofErr w:type="spellEnd"/>
+      <w:r>
+        <w:rPr>
+          <w:color w:val="FF0000"/>
+        </w:rPr>
+        <w:t>/noetic/</w:t>
+      </w:r>
+      <w:proofErr w:type="spellStart"/>
+      <w:r>
+        <w:rPr>
+          <w:color w:val="FF0000"/>
+        </w:rPr>
+        <w:t>setup.bash</w:t>
+      </w:r>
+      <w:proofErr w:type="spellEnd"/>
+      <w:r>
+        <w:rPr>
+          <w:color w:val="FF0000"/>
+        </w:rPr>
+        <w:t>" &gt;&gt; ~</w:t>
+      </w:r>
+      <w:proofErr w:type="gramStart"/>
+      <w:r>
+        <w:rPr>
+          <w:color w:val="FF0000"/>
+        </w:rPr>
+        <w:t>/.</w:t>
+      </w:r>
+      <w:proofErr w:type="spellStart"/>
+      <w:r>
+        <w:rPr>
+          <w:color w:val="FF0000"/>
+        </w:rPr>
+        <w:t>bashrc</w:t>
+      </w:r>
+      <w:proofErr w:type="spellEnd"/>
+      <w:proofErr w:type="gramEnd"/>
     </w:p>
     <w:p>
       <w:pPr>
         <w:pStyle w:val="ListParagraph"/>
       </w:pPr>
       <w:r>
-        <w:t>Or, if you are using zsh,</w:t>
+        <w:t xml:space="preserve">Or, if you are using </w:t>
+      </w:r>
+      <w:proofErr w:type="spellStart"/>
+      <w:r>
+        <w:t>zsh</w:t>
+      </w:r>
+      <w:proofErr w:type="spellEnd"/>
+      <w:r>
+        <w:t>,</w:t>
       </w:r>
     </w:p>
     <w:p>
@@ -2760,8 +2994,52 @@
         <w:rPr>
           <w:color w:val="FF0000"/>
         </w:rPr>
-        <w:t>echo "source /opt/ros/noetic/setup.zsh" &gt;&gt; ~/.zshrc</w:t>
-      </w:r>
+        <w:t>echo "source /opt/</w:t>
+      </w:r>
+      <w:proofErr w:type="spellStart"/>
+      <w:r>
+        <w:rPr>
+          <w:color w:val="FF0000"/>
+        </w:rPr>
+        <w:t>ros</w:t>
+      </w:r>
+      <w:proofErr w:type="spellEnd"/>
+      <w:r>
+        <w:rPr>
+          <w:color w:val="FF0000"/>
+        </w:rPr>
+        <w:t>/noetic/</w:t>
+      </w:r>
+      <w:proofErr w:type="spellStart"/>
+      <w:r>
+        <w:rPr>
+          <w:color w:val="FF0000"/>
+        </w:rPr>
+        <w:t>setup.zsh</w:t>
+      </w:r>
+      <w:proofErr w:type="spellEnd"/>
+      <w:r>
+        <w:rPr>
+          <w:color w:val="FF0000"/>
+        </w:rPr>
+        <w:t>" &gt;&gt; ~</w:t>
+      </w:r>
+      <w:proofErr w:type="gramStart"/>
+      <w:r>
+        <w:rPr>
+          <w:color w:val="FF0000"/>
+        </w:rPr>
+        <w:t>/.</w:t>
+      </w:r>
+      <w:proofErr w:type="spellStart"/>
+      <w:r>
+        <w:rPr>
+          <w:color w:val="FF0000"/>
+        </w:rPr>
+        <w:t>zshrc</w:t>
+      </w:r>
+      <w:proofErr w:type="spellEnd"/>
+      <w:proofErr w:type="gramEnd"/>
     </w:p>
     <w:p>
       <w:pPr>
@@ -2815,7 +3093,7 @@
       <w:pPr>
         <w:pStyle w:val="Heading2"/>
       </w:pPr>
-      <w:bookmarkStart w:id="4" w:name="_Toc108720441"/>
+      <w:bookmarkStart w:id="4" w:name="_Toc109617123"/>
       <w:r>
         <w:lastRenderedPageBreak/>
         <w:t>Virtual</w:t>
@@ -3163,7 +3441,8 @@
       <w:pPr>
         <w:pStyle w:val="Heading2"/>
       </w:pPr>
-      <w:bookmarkStart w:id="5" w:name="_Toc108720442"/>
+      <w:bookmarkStart w:id="5" w:name="_Toc109617124"/>
+      <w:proofErr w:type="spellStart"/>
       <w:r>
         <w:lastRenderedPageBreak/>
         <w:t>WSL</w:t>
@@ -3172,6 +3451,7 @@
         <w:t>g</w:t>
       </w:r>
       <w:bookmarkEnd w:id="5"/>
+      <w:proofErr w:type="spellEnd"/>
     </w:p>
     <w:p>
       <w:r>
@@ -3187,10 +3467,26 @@
     <w:p/>
     <w:p>
       <w:r>
-        <w:t xml:space="preserve">Notice, for computers with intel graphics card (either integrated or independent), WSLg is not recommended since there are driver issues. </w:t>
-      </w:r>
-      <w:r>
-        <w:t xml:space="preserve">There will be problems such as a blank 3d space in Gazebo during development. This can be solved by using software rendering instead of gpu accelerating (and obviously loses performance). To do so, </w:t>
+        <w:t xml:space="preserve">Notice, for computers with intel graphics card (either integrated or independent), </w:t>
+      </w:r>
+      <w:proofErr w:type="spellStart"/>
+      <w:r>
+        <w:t>WSLg</w:t>
+      </w:r>
+      <w:proofErr w:type="spellEnd"/>
+      <w:r>
+        <w:t xml:space="preserve"> is not recommended since there are driver issues. </w:t>
+      </w:r>
+      <w:r>
+        <w:t xml:space="preserve">There will be problems such as a blank 3d space in Gazebo during development. This can be solved by using software rendering instead of </w:t>
+      </w:r>
+      <w:proofErr w:type="spellStart"/>
+      <w:r>
+        <w:t>gpu</w:t>
+      </w:r>
+      <w:proofErr w:type="spellEnd"/>
+      <w:r>
+        <w:t xml:space="preserve"> accelerating (and obviously loses performance). To do so, </w:t>
       </w:r>
       <w:r>
         <w:t>please add</w:t>
@@ -3205,8 +3501,18 @@
         <w:t xml:space="preserve">export LIBGL_ALWAYS_SOFTWARE=1 </w:t>
       </w:r>
       <w:r>
-        <w:t>to your .bashrc</w:t>
-      </w:r>
+        <w:t xml:space="preserve">to </w:t>
+      </w:r>
+      <w:proofErr w:type="gramStart"/>
+      <w:r>
+        <w:t>your .</w:t>
+      </w:r>
+      <w:proofErr w:type="spellStart"/>
+      <w:r>
+        <w:t>bashrc</w:t>
+      </w:r>
+      <w:proofErr w:type="spellEnd"/>
+      <w:proofErr w:type="gramEnd"/>
       <w:r>
         <w:t>.</w:t>
       </w:r>
@@ -3221,7 +3527,15 @@
         </w:numPr>
       </w:pPr>
       <w:r>
-        <w:t>Open Windows Terminal (Powershell). Right click and open as administrator</w:t>
+        <w:t>Open Windows Terminal (</w:t>
+      </w:r>
+      <w:proofErr w:type="spellStart"/>
+      <w:r>
+        <w:t>Powershell</w:t>
+      </w:r>
+      <w:proofErr w:type="spellEnd"/>
+      <w:r>
+        <w:t>). Right click and open as administrator</w:t>
       </w:r>
       <w:r>
         <w:t>.</w:t>
@@ -3293,11 +3607,19 @@
       <w:r>
         <w:t xml:space="preserve">command </w:t>
       </w:r>
-      <w:r>
-        <w:rPr>
-          <w:color w:val="FF0000"/>
-        </w:rPr>
-        <w:t>wsl --install</w:t>
+      <w:proofErr w:type="spellStart"/>
+      <w:r>
+        <w:rPr>
+          <w:color w:val="FF0000"/>
+        </w:rPr>
+        <w:t>wsl</w:t>
+      </w:r>
+      <w:proofErr w:type="spellEnd"/>
+      <w:r>
+        <w:rPr>
+          <w:color w:val="FF0000"/>
+        </w:rPr>
+        <w:t xml:space="preserve"> --install</w:t>
       </w:r>
       <w:r>
         <w:t>. This</w:t>
@@ -3329,11 +3651,19 @@
       <w:r>
         <w:t xml:space="preserve">install ubuntu with command </w:t>
       </w:r>
-      <w:r>
-        <w:rPr>
-          <w:color w:val="FF0000"/>
-        </w:rPr>
-        <w:t>wsl --install -d Ubuntu-20.04</w:t>
+      <w:proofErr w:type="spellStart"/>
+      <w:r>
+        <w:rPr>
+          <w:color w:val="FF0000"/>
+        </w:rPr>
+        <w:t>wsl</w:t>
+      </w:r>
+      <w:proofErr w:type="spellEnd"/>
+      <w:r>
+        <w:rPr>
+          <w:color w:val="FF0000"/>
+        </w:rPr>
+        <w:t xml:space="preserve"> --install -d Ubuntu-20.04</w:t>
       </w:r>
     </w:p>
     <w:p>
@@ -3436,7 +3766,8 @@
       <w:pPr>
         <w:pStyle w:val="Heading2"/>
       </w:pPr>
-      <w:bookmarkStart w:id="6" w:name="_Toc108720443"/>
+      <w:bookmarkStart w:id="6" w:name="_Toc109617125"/>
+      <w:proofErr w:type="spellStart"/>
       <w:r>
         <w:lastRenderedPageBreak/>
         <w:t>Annac</w:t>
@@ -3445,6 +3776,7 @@
         <w:t>onda</w:t>
       </w:r>
       <w:bookmarkEnd w:id="6"/>
+      <w:proofErr w:type="spellEnd"/>
     </w:p>
     <w:p>
       <w:r>
@@ -3460,7 +3792,23 @@
         </w:r>
       </w:hyperlink>
       <w:r>
-        <w:t xml:space="preserve"> built for using ROS with conda package manager. To use this method, you will need to make sure annaconda is successfully installed (installation guide can be found </w:t>
+        <w:t xml:space="preserve"> built for using ROS with </w:t>
+      </w:r>
+      <w:proofErr w:type="spellStart"/>
+      <w:r>
+        <w:t>conda</w:t>
+      </w:r>
+      <w:proofErr w:type="spellEnd"/>
+      <w:r>
+        <w:t xml:space="preserve"> package manager. To use this method, you will need to make sure </w:t>
+      </w:r>
+      <w:proofErr w:type="spellStart"/>
+      <w:r>
+        <w:t>annaconda</w:t>
+      </w:r>
+      <w:proofErr w:type="spellEnd"/>
+      <w:r>
+        <w:t xml:space="preserve"> is successfully installed (installation guide can be found </w:t>
       </w:r>
       <w:hyperlink r:id="rId22" w:history="1">
         <w:r>
@@ -3468,14 +3816,7 @@
             <w:color w:val="4183C4"/>
             <w:u w:val="single"/>
           </w:rPr>
-          <w:t>her</w:t>
-        </w:r>
-        <w:r>
-          <w:rPr>
-            <w:color w:val="4183C4"/>
-            <w:u w:val="single"/>
-          </w:rPr>
-          <w:t>e</w:t>
+          <w:t>here</w:t>
         </w:r>
       </w:hyperlink>
       <w:r>
@@ -3505,11 +3846,33 @@
           <w:color w:val="FF0000"/>
         </w:rPr>
       </w:pPr>
-      <w:r>
-        <w:rPr>
-          <w:color w:val="FF0000"/>
-        </w:rPr>
-        <w:t>conda install mamba -c conda-forge</w:t>
+      <w:proofErr w:type="spellStart"/>
+      <w:r>
+        <w:rPr>
+          <w:color w:val="FF0000"/>
+        </w:rPr>
+        <w:t>conda</w:t>
+      </w:r>
+      <w:proofErr w:type="spellEnd"/>
+      <w:r>
+        <w:rPr>
+          <w:color w:val="FF0000"/>
+        </w:rPr>
+        <w:t xml:space="preserve"> install mamba -c </w:t>
+      </w:r>
+      <w:proofErr w:type="spellStart"/>
+      <w:r>
+        <w:rPr>
+          <w:color w:val="FF0000"/>
+        </w:rPr>
+        <w:t>conda</w:t>
+      </w:r>
+      <w:proofErr w:type="spellEnd"/>
+      <w:r>
+        <w:rPr>
+          <w:color w:val="FF0000"/>
+        </w:rPr>
+        <w:t>-forge</w:t>
       </w:r>
     </w:p>
     <w:p>
@@ -3540,6 +3903,7 @@
           <w:color w:val="FF0000"/>
         </w:rPr>
       </w:pPr>
+      <w:proofErr w:type="gramStart"/>
       <w:r>
         <w:rPr>
           <w:rFonts w:ascii="var(--monospace)" w:hAnsi="var(--monospace)" w:cs="Courier New"/>
@@ -3547,7 +3911,117 @@
           <w:sz w:val="22"/>
           <w:szCs w:val="22"/>
         </w:rPr>
-        <w:t>mamba create -n robostackenv ros-noetic-desktop ros-noetic-moveit-ros python=3.9 -c robostack -c robostack-experimental -c conda-forge --no-channel-priority --override-channels</w:t>
+        <w:t>mamba</w:t>
+      </w:r>
+      <w:proofErr w:type="gramEnd"/>
+      <w:r>
+        <w:rPr>
+          <w:rFonts w:ascii="var(--monospace)" w:hAnsi="var(--monospace)" w:cs="Courier New"/>
+          <w:color w:val="FF0000"/>
+          <w:sz w:val="22"/>
+          <w:szCs w:val="22"/>
+        </w:rPr>
+        <w:t xml:space="preserve"> create -n </w:t>
+      </w:r>
+      <w:proofErr w:type="spellStart"/>
+      <w:r>
+        <w:rPr>
+          <w:rFonts w:ascii="var(--monospace)" w:hAnsi="var(--monospace)" w:cs="Courier New"/>
+          <w:color w:val="FF0000"/>
+          <w:sz w:val="22"/>
+          <w:szCs w:val="22"/>
+        </w:rPr>
+        <w:t>robostackenv</w:t>
+      </w:r>
+      <w:proofErr w:type="spellEnd"/>
+      <w:r>
+        <w:rPr>
+          <w:rFonts w:ascii="var(--monospace)" w:hAnsi="var(--monospace)" w:cs="Courier New"/>
+          <w:color w:val="FF0000"/>
+          <w:sz w:val="22"/>
+          <w:szCs w:val="22"/>
+        </w:rPr>
+        <w:t xml:space="preserve"> </w:t>
+      </w:r>
+      <w:proofErr w:type="spellStart"/>
+      <w:r>
+        <w:rPr>
+          <w:rFonts w:ascii="var(--monospace)" w:hAnsi="var(--monospace)" w:cs="Courier New"/>
+          <w:color w:val="FF0000"/>
+          <w:sz w:val="22"/>
+          <w:szCs w:val="22"/>
+        </w:rPr>
+        <w:t>ros</w:t>
+      </w:r>
+      <w:proofErr w:type="spellEnd"/>
+      <w:r>
+        <w:rPr>
+          <w:rFonts w:ascii="var(--monospace)" w:hAnsi="var(--monospace)" w:cs="Courier New"/>
+          <w:color w:val="FF0000"/>
+          <w:sz w:val="22"/>
+          <w:szCs w:val="22"/>
+        </w:rPr>
+        <w:t xml:space="preserve">-noetic-desktop python=3.9 -c </w:t>
+      </w:r>
+      <w:proofErr w:type="spellStart"/>
+      <w:r>
+        <w:rPr>
+          <w:rFonts w:ascii="var(--monospace)" w:hAnsi="var(--monospace)" w:cs="Courier New"/>
+          <w:color w:val="FF0000"/>
+          <w:sz w:val="22"/>
+          <w:szCs w:val="22"/>
+        </w:rPr>
+        <w:t>robostack</w:t>
+      </w:r>
+      <w:proofErr w:type="spellEnd"/>
+      <w:r>
+        <w:rPr>
+          <w:rFonts w:ascii="var(--monospace)" w:hAnsi="var(--monospace)" w:cs="Courier New"/>
+          <w:color w:val="FF0000"/>
+          <w:sz w:val="22"/>
+          <w:szCs w:val="22"/>
+        </w:rPr>
+        <w:t xml:space="preserve"> -c </w:t>
+      </w:r>
+      <w:proofErr w:type="spellStart"/>
+      <w:r>
+        <w:rPr>
+          <w:rFonts w:ascii="var(--monospace)" w:hAnsi="var(--monospace)" w:cs="Courier New"/>
+          <w:color w:val="FF0000"/>
+          <w:sz w:val="22"/>
+          <w:szCs w:val="22"/>
+        </w:rPr>
+        <w:t>robostack</w:t>
+      </w:r>
+      <w:proofErr w:type="spellEnd"/>
+      <w:r>
+        <w:rPr>
+          <w:rFonts w:ascii="var(--monospace)" w:hAnsi="var(--monospace)" w:cs="Courier New"/>
+          <w:color w:val="FF0000"/>
+          <w:sz w:val="22"/>
+          <w:szCs w:val="22"/>
+        </w:rPr>
+        <w:t xml:space="preserve">-experimental -c </w:t>
+      </w:r>
+      <w:proofErr w:type="spellStart"/>
+      <w:r>
+        <w:rPr>
+          <w:rFonts w:ascii="var(--monospace)" w:hAnsi="var(--monospace)" w:cs="Courier New"/>
+          <w:color w:val="FF0000"/>
+          <w:sz w:val="22"/>
+          <w:szCs w:val="22"/>
+        </w:rPr>
+        <w:t>conda</w:t>
+      </w:r>
+      <w:proofErr w:type="spellEnd"/>
+      <w:r>
+        <w:rPr>
+          <w:rFonts w:ascii="var(--monospace)" w:hAnsi="var(--monospace)" w:cs="Courier New"/>
+          <w:color w:val="FF0000"/>
+          <w:sz w:val="22"/>
+          <w:szCs w:val="22"/>
+        </w:rPr>
+        <w:t>-forge --no-channel-priority --override-channels</w:t>
       </w:r>
     </w:p>
     <w:p>
@@ -3569,12 +4043,28 @@
           <w:color w:val="FF0000"/>
         </w:rPr>
       </w:pPr>
-      <w:r>
-        <w:rPr>
-          <w:color w:val="FF0000"/>
-        </w:rPr>
-        <w:t>conda activate robostackenv</w:t>
-      </w:r>
+      <w:proofErr w:type="spellStart"/>
+      <w:r>
+        <w:rPr>
+          <w:color w:val="FF0000"/>
+        </w:rPr>
+        <w:t>conda</w:t>
+      </w:r>
+      <w:proofErr w:type="spellEnd"/>
+      <w:r>
+        <w:rPr>
+          <w:color w:val="FF0000"/>
+        </w:rPr>
+        <w:t xml:space="preserve"> activate </w:t>
+      </w:r>
+      <w:proofErr w:type="spellStart"/>
+      <w:r>
+        <w:rPr>
+          <w:color w:val="FF0000"/>
+        </w:rPr>
+        <w:t>robostackenv</w:t>
+      </w:r>
+      <w:proofErr w:type="spellEnd"/>
     </w:p>
     <w:p>
       <w:pPr>
@@ -3591,13 +4081,21 @@
         <w:t>ing</w:t>
       </w:r>
       <w:r>
-        <w:t xml:space="preserve"> package for compiling my</w:t>
+        <w:t xml:space="preserve"> package for compiling </w:t>
+      </w:r>
+      <w:proofErr w:type="spellStart"/>
+      <w:r>
+        <w:t>my</w:t>
       </w:r>
       <w:r>
         <w:t>C</w:t>
       </w:r>
       <w:r>
-        <w:t>obot package later.</w:t>
+        <w:t>obot</w:t>
+      </w:r>
+      <w:proofErr w:type="spellEnd"/>
+      <w:r>
+        <w:t xml:space="preserve"> package later.</w:t>
       </w:r>
       <w:r>
         <w:t xml:space="preserve"> </w:t>
@@ -3610,11 +4108,103 @@
           <w:color w:val="FF0000"/>
         </w:rPr>
       </w:pPr>
-      <w:r>
-        <w:rPr>
-          <w:color w:val="FF0000"/>
-        </w:rPr>
-        <w:t>mamba install catkin_tools compilers cmake pkg-config make ninja -c robostack -c robostack-experimental -c conda-forge --no-channel-priority --override-channels</w:t>
+      <w:proofErr w:type="gramStart"/>
+      <w:r>
+        <w:rPr>
+          <w:color w:val="FF0000"/>
+        </w:rPr>
+        <w:t>mamba</w:t>
+      </w:r>
+      <w:proofErr w:type="gramEnd"/>
+      <w:r>
+        <w:rPr>
+          <w:color w:val="FF0000"/>
+        </w:rPr>
+        <w:t xml:space="preserve"> install </w:t>
+      </w:r>
+      <w:proofErr w:type="spellStart"/>
+      <w:r>
+        <w:rPr>
+          <w:color w:val="FF0000"/>
+        </w:rPr>
+        <w:t>catkin_tools</w:t>
+      </w:r>
+      <w:proofErr w:type="spellEnd"/>
+      <w:r>
+        <w:rPr>
+          <w:color w:val="FF0000"/>
+        </w:rPr>
+        <w:t xml:space="preserve"> compilers </w:t>
+      </w:r>
+      <w:proofErr w:type="spellStart"/>
+      <w:r>
+        <w:rPr>
+          <w:color w:val="FF0000"/>
+        </w:rPr>
+        <w:t>cmake</w:t>
+      </w:r>
+      <w:proofErr w:type="spellEnd"/>
+      <w:r>
+        <w:rPr>
+          <w:color w:val="FF0000"/>
+        </w:rPr>
+        <w:t xml:space="preserve"> </w:t>
+      </w:r>
+      <w:proofErr w:type="spellStart"/>
+      <w:r>
+        <w:rPr>
+          <w:color w:val="FF0000"/>
+        </w:rPr>
+        <w:t>pkg</w:t>
+      </w:r>
+      <w:proofErr w:type="spellEnd"/>
+      <w:r>
+        <w:rPr>
+          <w:color w:val="FF0000"/>
+        </w:rPr>
+        <w:t xml:space="preserve">-config make ninja -c </w:t>
+      </w:r>
+      <w:proofErr w:type="spellStart"/>
+      <w:r>
+        <w:rPr>
+          <w:color w:val="FF0000"/>
+        </w:rPr>
+        <w:t>robostack</w:t>
+      </w:r>
+      <w:proofErr w:type="spellEnd"/>
+      <w:r>
+        <w:rPr>
+          <w:color w:val="FF0000"/>
+        </w:rPr>
+        <w:t xml:space="preserve"> -c </w:t>
+      </w:r>
+      <w:proofErr w:type="spellStart"/>
+      <w:r>
+        <w:rPr>
+          <w:color w:val="FF0000"/>
+        </w:rPr>
+        <w:t>robostack</w:t>
+      </w:r>
+      <w:proofErr w:type="spellEnd"/>
+      <w:r>
+        <w:rPr>
+          <w:color w:val="FF0000"/>
+        </w:rPr>
+        <w:t xml:space="preserve">-experimental -c </w:t>
+      </w:r>
+      <w:proofErr w:type="spellStart"/>
+      <w:r>
+        <w:rPr>
+          <w:color w:val="FF0000"/>
+        </w:rPr>
+        <w:t>conda</w:t>
+      </w:r>
+      <w:proofErr w:type="spellEnd"/>
+      <w:r>
+        <w:rPr>
+          <w:color w:val="FF0000"/>
+        </w:rPr>
+        <w:t>-forge --no-channel-priority --override-channels</w:t>
       </w:r>
     </w:p>
     <w:p>
@@ -3644,11 +4234,19 @@
           <w:color w:val="FF0000"/>
         </w:rPr>
       </w:pPr>
-      <w:r>
-        <w:rPr>
-          <w:color w:val="FF0000"/>
-        </w:rPr>
-        <w:t>conda deactivate</w:t>
+      <w:proofErr w:type="spellStart"/>
+      <w:r>
+        <w:rPr>
+          <w:color w:val="FF0000"/>
+        </w:rPr>
+        <w:t>conda</w:t>
+      </w:r>
+      <w:proofErr w:type="spellEnd"/>
+      <w:r>
+        <w:rPr>
+          <w:color w:val="FF0000"/>
+        </w:rPr>
+        <w:t xml:space="preserve"> deactivate</w:t>
       </w:r>
     </w:p>
     <w:p>
@@ -3658,12 +4256,28 @@
           <w:color w:val="FF0000"/>
         </w:rPr>
       </w:pPr>
-      <w:r>
-        <w:rPr>
-          <w:color w:val="FF0000"/>
-        </w:rPr>
-        <w:t>conda activate robostackenv</w:t>
-      </w:r>
+      <w:proofErr w:type="spellStart"/>
+      <w:r>
+        <w:rPr>
+          <w:color w:val="FF0000"/>
+        </w:rPr>
+        <w:t>conda</w:t>
+      </w:r>
+      <w:proofErr w:type="spellEnd"/>
+      <w:r>
+        <w:rPr>
+          <w:color w:val="FF0000"/>
+        </w:rPr>
+        <w:t xml:space="preserve"> activate </w:t>
+      </w:r>
+      <w:proofErr w:type="spellStart"/>
+      <w:r>
+        <w:rPr>
+          <w:color w:val="FF0000"/>
+        </w:rPr>
+        <w:t>robostackenv</w:t>
+      </w:r>
+      <w:proofErr w:type="spellEnd"/>
     </w:p>
     <w:p>
       <w:pPr>
@@ -3674,7 +4288,23 @@
         </w:numPr>
       </w:pPr>
       <w:r>
-        <w:t>This can then be used as normal conda environment. Just acitivate it when needed.</w:t>
+        <w:t xml:space="preserve">This can then be used as normal </w:t>
+      </w:r>
+      <w:proofErr w:type="spellStart"/>
+      <w:r>
+        <w:t>conda</w:t>
+      </w:r>
+      <w:proofErr w:type="spellEnd"/>
+      <w:r>
+        <w:t xml:space="preserve"> environment. Just </w:t>
+      </w:r>
+      <w:proofErr w:type="spellStart"/>
+      <w:r>
+        <w:t>acitivate</w:t>
+      </w:r>
+      <w:proofErr w:type="spellEnd"/>
+      <w:r>
+        <w:t xml:space="preserve"> it when needed.</w:t>
       </w:r>
     </w:p>
     <w:p>
@@ -3682,6 +4312,138 @@
         <w:ind w:left="360"/>
       </w:pPr>
     </w:p>
+    <w:p/>
+    <w:p>
+      <w:r>
+        <w:t xml:space="preserve">(Notice: If you installed ROS Noetic through this anaconda method, then in future sections, please replace all </w:t>
+      </w:r>
+    </w:p>
+    <w:p>
+      <w:pPr>
+        <w:rPr>
+          <w:color w:val="FF0000"/>
+        </w:rPr>
+      </w:pPr>
+      <w:proofErr w:type="spellStart"/>
+      <w:r>
+        <w:rPr>
+          <w:color w:val="FF0000"/>
+        </w:rPr>
+        <w:t>sudo</w:t>
+      </w:r>
+      <w:proofErr w:type="spellEnd"/>
+      <w:r>
+        <w:rPr>
+          <w:color w:val="FF0000"/>
+        </w:rPr>
+        <w:t xml:space="preserve"> apt install </w:t>
+      </w:r>
+      <w:proofErr w:type="spellStart"/>
+      <w:r>
+        <w:rPr>
+          <w:color w:val="FF0000"/>
+        </w:rPr>
+        <w:t>ros</w:t>
+      </w:r>
+      <w:proofErr w:type="spellEnd"/>
+      <w:r>
+        <w:rPr>
+          <w:color w:val="FF0000"/>
+        </w:rPr>
+        <w:t xml:space="preserve">-noetic-some-packages </w:t>
+      </w:r>
+    </w:p>
+    <w:p>
+      <w:r>
+        <w:t xml:space="preserve">with </w:t>
+      </w:r>
+    </w:p>
+    <w:p>
+      <w:proofErr w:type="gramStart"/>
+      <w:r>
+        <w:rPr>
+          <w:color w:val="FF0000"/>
+        </w:rPr>
+        <w:t>mamba</w:t>
+      </w:r>
+      <w:proofErr w:type="gramEnd"/>
+      <w:r>
+        <w:rPr>
+          <w:color w:val="FF0000"/>
+        </w:rPr>
+        <w:t xml:space="preserve"> install </w:t>
+      </w:r>
+      <w:proofErr w:type="spellStart"/>
+      <w:r>
+        <w:rPr>
+          <w:color w:val="FF0000"/>
+        </w:rPr>
+        <w:t>ros</w:t>
+      </w:r>
+      <w:proofErr w:type="spellEnd"/>
+      <w:r>
+        <w:rPr>
+          <w:color w:val="FF0000"/>
+        </w:rPr>
+        <w:t xml:space="preserve">-noetic-some-packages </w:t>
+      </w:r>
+      <w:r>
+        <w:rPr>
+          <w:color w:val="FF0000"/>
+        </w:rPr>
+        <w:t xml:space="preserve">-c </w:t>
+      </w:r>
+      <w:proofErr w:type="spellStart"/>
+      <w:r>
+        <w:rPr>
+          <w:color w:val="FF0000"/>
+        </w:rPr>
+        <w:t>robostack</w:t>
+      </w:r>
+      <w:proofErr w:type="spellEnd"/>
+      <w:r>
+        <w:rPr>
+          <w:color w:val="FF0000"/>
+        </w:rPr>
+        <w:t xml:space="preserve"> -c </w:t>
+      </w:r>
+      <w:proofErr w:type="spellStart"/>
+      <w:r>
+        <w:rPr>
+          <w:color w:val="FF0000"/>
+        </w:rPr>
+        <w:t>robostack</w:t>
+      </w:r>
+      <w:proofErr w:type="spellEnd"/>
+      <w:r>
+        <w:rPr>
+          <w:color w:val="FF0000"/>
+        </w:rPr>
+        <w:t xml:space="preserve">-experimental -c </w:t>
+      </w:r>
+      <w:proofErr w:type="spellStart"/>
+      <w:r>
+        <w:rPr>
+          <w:color w:val="FF0000"/>
+        </w:rPr>
+        <w:t>conda</w:t>
+      </w:r>
+      <w:proofErr w:type="spellEnd"/>
+      <w:r>
+        <w:rPr>
+          <w:color w:val="FF0000"/>
+        </w:rPr>
+        <w:t>-forge --no-channel-priority --override-channels</w:t>
+      </w:r>
+      <w:r>
+        <w:t xml:space="preserve"> </w:t>
+      </w:r>
+    </w:p>
+    <w:p>
+      <w:r>
+        <w:t>when installing packages.</w:t>
+      </w:r>
+    </w:p>
     <w:p>
       <w:pPr>
         <w:ind w:left="360"/>
@@ -3757,43 +4519,12 @@
         <w:ind w:left="360"/>
       </w:pPr>
     </w:p>
-    <w:p>
-      <w:pPr>
-        <w:ind w:left="360"/>
-      </w:pPr>
-    </w:p>
-    <w:p>
-      <w:pPr>
-        <w:ind w:left="360"/>
-      </w:pPr>
-    </w:p>
-    <w:p>
-      <w:pPr>
-        <w:ind w:left="360"/>
-      </w:pPr>
-    </w:p>
-    <w:p>
-      <w:pPr>
-        <w:ind w:left="360"/>
-      </w:pPr>
-    </w:p>
-    <w:p>
-      <w:pPr>
-        <w:ind w:left="360"/>
-      </w:pPr>
-    </w:p>
-    <w:p>
-      <w:pPr>
-        <w:ind w:left="360"/>
-      </w:pPr>
-    </w:p>
     <w:p/>
-    <w:p/>
     <w:p>
       <w:pPr>
         <w:pStyle w:val="Heading1"/>
       </w:pPr>
-      <w:bookmarkStart w:id="7" w:name="_Toc108720444"/>
+      <w:bookmarkStart w:id="7" w:name="_Toc109617126"/>
       <w:r>
         <w:lastRenderedPageBreak/>
         <w:t>Install</w:t>
@@ -3810,182 +4541,640 @@
       <w:bookmarkEnd w:id="7"/>
     </w:p>
     <w:p>
-      <w:r>
-        <w:t>(This part will be replaced with our own repo after development)</w:t>
+      <w:pPr>
+        <w:pStyle w:val="Heading2"/>
+      </w:pPr>
+      <w:bookmarkStart w:id="8" w:name="_Toc109617127"/>
+      <w:proofErr w:type="spellStart"/>
+      <w:r>
+        <w:t>m</w:t>
+      </w:r>
+      <w:r>
+        <w:t>yAGV_ros</w:t>
+      </w:r>
+      <w:bookmarkEnd w:id="8"/>
+      <w:proofErr w:type="spellEnd"/>
+    </w:p>
+    <w:p>
+      <w:r>
+        <w:t xml:space="preserve">This package can be found at </w:t>
+      </w:r>
+      <w:hyperlink r:id="rId23" w:history="1">
+        <w:r>
+          <w:rPr>
+            <w:rStyle w:val="Hyperlink"/>
+          </w:rPr>
+          <w:t>https://github.com/t1mkhuan9/myAGV_ros</w:t>
+        </w:r>
+      </w:hyperlink>
+      <w:r>
+        <w:t xml:space="preserve">. It contains the code to control and simulate the </w:t>
+      </w:r>
+      <w:proofErr w:type="spellStart"/>
+      <w:r>
+        <w:t>myAGV</w:t>
+      </w:r>
+      <w:proofErr w:type="spellEnd"/>
+      <w:r>
+        <w:t xml:space="preserve"> robot. </w:t>
       </w:r>
     </w:p>
     <w:p/>
-    <w:p/>
-    <w:p>
-      <w:r>
-        <w:t>Python package (Annaconda is not recommened here while using ROS to aviod strange problems.)</w:t>
-      </w:r>
-    </w:p>
-    <w:p>
-      <w:r>
-        <w:t xml:space="preserve">Install </w:t>
-      </w:r>
-      <w:r>
-        <w:rPr>
-          <w:rFonts w:ascii="var(--monospace)" w:hAnsi="var(--monospace)" w:cs="Courier New"/>
-          <w:sz w:val="22"/>
-          <w:szCs w:val="22"/>
-          <w:bdr w:val="single" w:sz="6" w:space="0" w:color="E7EAED" w:frame="1"/>
-          <w:shd w:val="clear" w:color="auto" w:fill="F3F4F4"/>
-        </w:rPr>
-        <w:t>pip</w:t>
-      </w:r>
-      <w:r>
-        <w:t xml:space="preserve"> if you have not with command </w:t>
-      </w:r>
-      <w:r>
-        <w:rPr>
-          <w:rFonts w:ascii="var(--monospace)" w:hAnsi="var(--monospace)" w:cs="Courier New"/>
-          <w:sz w:val="22"/>
-          <w:szCs w:val="22"/>
-          <w:bdr w:val="single" w:sz="6" w:space="0" w:color="E7EAED" w:frame="1"/>
-          <w:shd w:val="clear" w:color="auto" w:fill="F3F4F4"/>
-        </w:rPr>
-        <w:t>sudo apt install -y python3-pip</w:t>
-      </w:r>
-    </w:p>
-    <w:p>
-      <w:r>
-        <w:t xml:space="preserve">Download package with </w:t>
-      </w:r>
-      <w:r>
-        <w:rPr>
-          <w:rFonts w:ascii="var(--monospace)" w:hAnsi="var(--monospace)" w:cs="Courier New"/>
-          <w:sz w:val="22"/>
-          <w:szCs w:val="22"/>
-          <w:bdr w:val="single" w:sz="6" w:space="0" w:color="E7EAED" w:frame="1"/>
-          <w:shd w:val="clear" w:color="auto" w:fill="F3F4F4"/>
-        </w:rPr>
-        <w:t>pip install pymycobot --user</w:t>
-      </w:r>
-    </w:p>
-    <w:p>
-      <w:r>
-        <w:t>Install ROS Dendencies</w:t>
-      </w:r>
-    </w:p>
-    <w:p>
-      <w:r>
-        <w:rPr>
-          <w:rFonts w:ascii="var(--monospace)" w:hAnsi="var(--monospace)" w:cs="Courier New"/>
-          <w:sz w:val="22"/>
-          <w:szCs w:val="22"/>
-          <w:bdr w:val="single" w:sz="6" w:space="0" w:color="E7EAED" w:frame="1"/>
-          <w:shd w:val="clear" w:color="auto" w:fill="F3F4F4"/>
-        </w:rPr>
-        <w:t>sudo apt install -y ros-noetic-moveit</w:t>
-      </w:r>
-    </w:p>
-    <w:p>
-      <w:r>
-        <w:t xml:space="preserve">create a workspace directory somewhere (in the guid we are using </w:t>
-      </w:r>
-      <w:r>
-        <w:rPr>
-          <w:rFonts w:ascii="var(--monospace)" w:hAnsi="var(--monospace)" w:cs="Courier New"/>
-          <w:sz w:val="22"/>
-          <w:szCs w:val="22"/>
-          <w:bdr w:val="single" w:sz="6" w:space="0" w:color="E7EAED" w:frame="1"/>
-          <w:shd w:val="clear" w:color="auto" w:fill="F3F4F4"/>
-        </w:rPr>
-        <w:t>~/Desktop/mycobot_ws/src</w:t>
-      </w:r>
-      <w:r>
-        <w:t>)</w:t>
-      </w:r>
-    </w:p>
-    <w:p>
-      <w:r>
-        <w:rPr>
-          <w:rFonts w:ascii="var(--monospace)" w:hAnsi="var(--monospace)" w:cs="Courier New"/>
-          <w:sz w:val="22"/>
-          <w:szCs w:val="22"/>
-          <w:bdr w:val="single" w:sz="6" w:space="0" w:color="E7EAED" w:frame="1"/>
-          <w:shd w:val="clear" w:color="auto" w:fill="F3F4F4"/>
-        </w:rPr>
-        <w:t>cd ~/Desktop/mycobot_ws/src</w:t>
-      </w:r>
-    </w:p>
-    <w:p>
-      <w:r>
-        <w:rPr>
-          <w:rFonts w:ascii="var(--monospace)" w:hAnsi="var(--monospace)" w:cs="Courier New"/>
-          <w:sz w:val="22"/>
-          <w:szCs w:val="22"/>
-          <w:bdr w:val="single" w:sz="6" w:space="0" w:color="E7EAED" w:frame="1"/>
-          <w:shd w:val="clear" w:color="auto" w:fill="F3F4F4"/>
-        </w:rPr>
-        <w:t>git clone --depth 1 https://github.com/elephantrobotics/mycobot_ros.git</w:t>
-      </w:r>
-    </w:p>
-    <w:p>
-      <w:r>
-        <w:rPr>
-          <w:rFonts w:ascii="var(--monospace)" w:hAnsi="var(--monospace)" w:cs="Courier New"/>
-          <w:sz w:val="22"/>
-          <w:szCs w:val="22"/>
-          <w:bdr w:val="single" w:sz="6" w:space="0" w:color="E7EAED" w:frame="1"/>
-          <w:shd w:val="clear" w:color="auto" w:fill="F3F4F4"/>
-        </w:rPr>
-        <w:t>cd ~/Desktop/mycobot_ws</w:t>
-      </w:r>
-    </w:p>
-    <w:p>
-      <w:r>
-        <w:rPr>
-          <w:rFonts w:ascii="var(--monospace)" w:hAnsi="var(--monospace)" w:cs="Courier New"/>
-          <w:sz w:val="22"/>
-          <w:szCs w:val="22"/>
-          <w:bdr w:val="single" w:sz="6" w:space="0" w:color="E7EAED" w:frame="1"/>
-          <w:shd w:val="clear" w:color="auto" w:fill="F3F4F4"/>
+    <w:p>
+      <w:pPr>
+        <w:pStyle w:val="ListParagraph"/>
+        <w:numPr>
+          <w:ilvl w:val="0"/>
+          <w:numId w:val="11"/>
+        </w:numPr>
+      </w:pPr>
+      <w:r>
+        <w:t xml:space="preserve">Clone the repo to the </w:t>
+      </w:r>
+      <w:proofErr w:type="spellStart"/>
+      <w:r>
+        <w:t>src</w:t>
+      </w:r>
+      <w:proofErr w:type="spellEnd"/>
+      <w:r>
+        <w:t xml:space="preserve"> directory within the catkin workspace</w:t>
+      </w:r>
+    </w:p>
+    <w:p>
+      <w:pPr>
+        <w:ind w:left="720"/>
+        <w:rPr>
+          <w:color w:val="FF0000"/>
+        </w:rPr>
+      </w:pPr>
+      <w:proofErr w:type="spellStart"/>
+      <w:r>
+        <w:rPr>
+          <w:color w:val="FF0000"/>
+        </w:rPr>
+        <w:t>mkdir</w:t>
+      </w:r>
+      <w:proofErr w:type="spellEnd"/>
+      <w:r>
+        <w:rPr>
+          <w:color w:val="FF0000"/>
+        </w:rPr>
+        <w:t xml:space="preserve"> -p </w:t>
+      </w:r>
+      <w:proofErr w:type="spellStart"/>
+      <w:r>
+        <w:rPr>
+          <w:color w:val="FF0000"/>
+        </w:rPr>
+        <w:t>myAGV_ws</w:t>
+      </w:r>
+      <w:proofErr w:type="spellEnd"/>
+      <w:r>
+        <w:rPr>
+          <w:color w:val="FF0000"/>
+        </w:rPr>
+        <w:t>/</w:t>
+      </w:r>
+      <w:proofErr w:type="spellStart"/>
+      <w:r>
+        <w:rPr>
+          <w:color w:val="FF0000"/>
+        </w:rPr>
+        <w:t>src</w:t>
+      </w:r>
+      <w:proofErr w:type="spellEnd"/>
+    </w:p>
+    <w:p>
+      <w:pPr>
+        <w:ind w:left="720"/>
+        <w:rPr>
+          <w:color w:val="FF0000"/>
+        </w:rPr>
+      </w:pPr>
+      <w:r>
+        <w:rPr>
+          <w:color w:val="FF0000"/>
+        </w:rPr>
+        <w:t xml:space="preserve">cd </w:t>
+      </w:r>
+      <w:proofErr w:type="spellStart"/>
+      <w:r>
+        <w:rPr>
+          <w:color w:val="FF0000"/>
+        </w:rPr>
+        <w:t>myAGV_ws</w:t>
+      </w:r>
+      <w:proofErr w:type="spellEnd"/>
+      <w:r>
+        <w:rPr>
+          <w:color w:val="FF0000"/>
+        </w:rPr>
+        <w:t>/</w:t>
+      </w:r>
+      <w:proofErr w:type="spellStart"/>
+      <w:r>
+        <w:rPr>
+          <w:color w:val="FF0000"/>
+        </w:rPr>
+        <w:t>src</w:t>
+      </w:r>
+      <w:proofErr w:type="spellEnd"/>
+    </w:p>
+    <w:p>
+      <w:pPr>
+        <w:ind w:left="720"/>
+        <w:rPr>
+          <w:color w:val="FF0000"/>
+        </w:rPr>
+      </w:pPr>
+      <w:r>
+        <w:rPr>
+          <w:color w:val="FF0000"/>
+        </w:rPr>
+        <w:t xml:space="preserve">git clone </w:t>
+      </w:r>
+      <w:r>
+        <w:rPr>
+          <w:color w:val="FF0000"/>
+        </w:rPr>
+        <w:t>https://github.com/t1m</w:t>
+      </w:r>
+      <w:r>
+        <w:rPr>
+          <w:color w:val="FF0000"/>
+        </w:rPr>
+        <w:t>k</w:t>
+      </w:r>
+      <w:r>
+        <w:rPr>
+          <w:color w:val="FF0000"/>
+        </w:rPr>
+        <w:t>huan9/myAGV_ros</w:t>
+      </w:r>
+    </w:p>
+    <w:p>
+      <w:pPr>
+        <w:pStyle w:val="ListParagraph"/>
+        <w:numPr>
+          <w:ilvl w:val="0"/>
+          <w:numId w:val="11"/>
+        </w:numPr>
+      </w:pPr>
+      <w:r>
+        <w:t xml:space="preserve">Install python dependency </w:t>
+      </w:r>
+    </w:p>
+    <w:p>
+      <w:pPr>
+        <w:pStyle w:val="ListParagraph"/>
+        <w:rPr>
+          <w:color w:val="FF0000"/>
+        </w:rPr>
+      </w:pPr>
+      <w:proofErr w:type="spellStart"/>
+      <w:r>
+        <w:rPr>
+          <w:color w:val="FF0000"/>
+        </w:rPr>
+        <w:t>sudo</w:t>
+      </w:r>
+      <w:proofErr w:type="spellEnd"/>
+      <w:r>
+        <w:rPr>
+          <w:color w:val="FF0000"/>
+        </w:rPr>
+        <w:t xml:space="preserve"> apt install -y python3-pip </w:t>
+      </w:r>
+    </w:p>
+    <w:p>
+      <w:pPr>
+        <w:pStyle w:val="ListParagraph"/>
+        <w:rPr>
+          <w:color w:val="FF0000"/>
+        </w:rPr>
+      </w:pPr>
+      <w:r>
+        <w:rPr>
+          <w:color w:val="FF0000"/>
+        </w:rPr>
+        <w:t xml:space="preserve">pip install </w:t>
+      </w:r>
+      <w:proofErr w:type="spellStart"/>
+      <w:r>
+        <w:rPr>
+          <w:color w:val="FF0000"/>
+        </w:rPr>
+        <w:t>pymycobot</w:t>
+      </w:r>
+      <w:proofErr w:type="spellEnd"/>
+    </w:p>
+    <w:p>
+      <w:pPr>
+        <w:pStyle w:val="ListParagraph"/>
+        <w:numPr>
+          <w:ilvl w:val="0"/>
+          <w:numId w:val="11"/>
+        </w:numPr>
+      </w:pPr>
+      <w:r>
+        <w:t>Install ROS dependency</w:t>
+      </w:r>
+    </w:p>
+    <w:p>
+      <w:pPr>
+        <w:pStyle w:val="ListParagraph"/>
+        <w:rPr>
+          <w:color w:val="FF0000"/>
+          <w:lang w:val="en-US"/>
+        </w:rPr>
+      </w:pPr>
+      <w:proofErr w:type="spellStart"/>
+      <w:r>
+        <w:rPr>
+          <w:color w:val="FF0000"/>
+        </w:rPr>
+        <w:t>s</w:t>
+      </w:r>
+      <w:r>
+        <w:rPr>
+          <w:color w:val="FF0000"/>
+        </w:rPr>
+        <w:t>udo</w:t>
+      </w:r>
+      <w:proofErr w:type="spellEnd"/>
+      <w:r>
+        <w:rPr>
+          <w:color w:val="FF0000"/>
+        </w:rPr>
+        <w:t xml:space="preserve"> apt install -y </w:t>
+      </w:r>
+      <w:proofErr w:type="spellStart"/>
+      <w:r>
+        <w:rPr>
+          <w:color w:val="FF0000"/>
+        </w:rPr>
+        <w:t>ros</w:t>
+      </w:r>
+      <w:proofErr w:type="spellEnd"/>
+      <w:r>
+        <w:rPr>
+          <w:color w:val="FF0000"/>
+        </w:rPr>
+        <w:t>-noetic-</w:t>
+      </w:r>
+      <w:proofErr w:type="spellStart"/>
+      <w:r>
+        <w:rPr>
+          <w:color w:val="FF0000"/>
+        </w:rPr>
+        <w:t>moveit</w:t>
+      </w:r>
+      <w:proofErr w:type="spellEnd"/>
+      <w:r>
+        <w:rPr>
+          <w:color w:val="FF0000"/>
+        </w:rPr>
+        <w:t xml:space="preserve"> </w:t>
+      </w:r>
+      <w:proofErr w:type="spellStart"/>
+      <w:r>
+        <w:rPr>
+          <w:color w:val="FF0000"/>
+        </w:rPr>
+        <w:t>ros</w:t>
+      </w:r>
+      <w:proofErr w:type="spellEnd"/>
+      <w:r>
+        <w:rPr>
+          <w:color w:val="FF0000"/>
+        </w:rPr>
+        <w:t>-noetic-position-controller</w:t>
+      </w:r>
+      <w:r>
+        <w:rPr>
+          <w:color w:val="FF0000"/>
+        </w:rPr>
+        <w:t xml:space="preserve">s </w:t>
+      </w:r>
+      <w:proofErr w:type="spellStart"/>
+      <w:r>
+        <w:rPr>
+          <w:color w:val="FF0000"/>
+        </w:rPr>
+        <w:t>ros</w:t>
+      </w:r>
+      <w:proofErr w:type="spellEnd"/>
+      <w:r>
+        <w:rPr>
+          <w:color w:val="FF0000"/>
+        </w:rPr>
+        <w:t>-noetic-joint-trajectory-controller</w:t>
+      </w:r>
+    </w:p>
+    <w:p>
+      <w:pPr>
+        <w:pStyle w:val="ListParagraph"/>
+        <w:numPr>
+          <w:ilvl w:val="0"/>
+          <w:numId w:val="11"/>
+        </w:numPr>
+      </w:pPr>
+      <w:r>
+        <w:t xml:space="preserve">Compile the package (make sure you are under the </w:t>
+      </w:r>
+      <w:proofErr w:type="spellStart"/>
+      <w:r>
+        <w:rPr>
+          <w:color w:val="FF0000"/>
+        </w:rPr>
+        <w:t>myAGV_ws</w:t>
+      </w:r>
+      <w:proofErr w:type="spellEnd"/>
+      <w:r>
+        <w:rPr>
+          <w:color w:val="FF0000"/>
+        </w:rPr>
+        <w:t xml:space="preserve"> </w:t>
+      </w:r>
+      <w:r>
+        <w:t xml:space="preserve">directory instead of the </w:t>
+      </w:r>
+      <w:proofErr w:type="spellStart"/>
+      <w:r>
+        <w:rPr>
+          <w:color w:val="FF0000"/>
+        </w:rPr>
+        <w:t>myAGV_ws</w:t>
+      </w:r>
+      <w:proofErr w:type="spellEnd"/>
+      <w:r>
+        <w:rPr>
+          <w:color w:val="FF0000"/>
+        </w:rPr>
+        <w:t>/</w:t>
+      </w:r>
+      <w:proofErr w:type="spellStart"/>
+      <w:r>
+        <w:rPr>
+          <w:color w:val="FF0000"/>
+        </w:rPr>
+        <w:t>src</w:t>
+      </w:r>
+      <w:proofErr w:type="spellEnd"/>
+      <w:r>
+        <w:rPr>
+          <w:color w:val="FF0000"/>
+        </w:rPr>
+        <w:t>/</w:t>
+      </w:r>
+      <w:proofErr w:type="spellStart"/>
+      <w:r>
+        <w:rPr>
+          <w:color w:val="FF0000"/>
+        </w:rPr>
+        <w:t>myAGV_ros</w:t>
+      </w:r>
+      <w:proofErr w:type="spellEnd"/>
+      <w:r>
+        <w:rPr>
+          <w:color w:val="FF0000"/>
+        </w:rPr>
+        <w:t xml:space="preserve"> </w:t>
+      </w:r>
+      <w:r>
+        <w:t>directory)</w:t>
+      </w:r>
+    </w:p>
+    <w:p>
+      <w:pPr>
+        <w:ind w:left="720"/>
+        <w:rPr>
+          <w:color w:val="FF0000"/>
+        </w:rPr>
+      </w:pPr>
+      <w:proofErr w:type="spellStart"/>
+      <w:r>
+        <w:rPr>
+          <w:color w:val="FF0000"/>
         </w:rPr>
         <w:t>catkin_make</w:t>
       </w:r>
-    </w:p>
-    <w:p>
-      <w:r>
-        <w:t>Load and test sthe compiled package</w:t>
-      </w:r>
-    </w:p>
-    <w:p>
-      <w:r>
-        <w:t>Setup the package with command</w:t>
-      </w:r>
-      <w:r>
-        <w:rPr>
-          <w:rFonts w:ascii="var(--monospace)" w:hAnsi="var(--monospace)" w:cs="Courier New"/>
-          <w:sz w:val="22"/>
-          <w:szCs w:val="22"/>
-          <w:bdr w:val="single" w:sz="6" w:space="0" w:color="E7EAED" w:frame="1"/>
-          <w:shd w:val="clear" w:color="auto" w:fill="F3F4F4"/>
-        </w:rPr>
-        <w:t>source ~/catkin_ws/devel/setup.bash</w:t>
-      </w:r>
-      <w:r>
-        <w:t xml:space="preserve">or if you are using zsh, instead </w:t>
-      </w:r>
-      <w:r>
-        <w:rPr>
-          <w:rFonts w:ascii="var(--monospace)" w:hAnsi="var(--monospace)" w:cs="Courier New"/>
-          <w:sz w:val="22"/>
-          <w:szCs w:val="22"/>
-          <w:bdr w:val="single" w:sz="6" w:space="0" w:color="E7EAED" w:frame="1"/>
-          <w:shd w:val="clear" w:color="auto" w:fill="F3F4F4"/>
-        </w:rPr>
-        <w:t>source ~/catkin_ws/devel/setup.zsh</w:t>
-      </w:r>
-      <w:r>
+      <w:proofErr w:type="spellEnd"/>
+    </w:p>
+    <w:p>
+      <w:pPr>
+        <w:pStyle w:val="ListParagraph"/>
+        <w:numPr>
+          <w:ilvl w:val="0"/>
+          <w:numId w:val="11"/>
+        </w:numPr>
+      </w:pPr>
+      <w:r>
+        <w:t>Source the setup script and be ready to use</w:t>
+      </w:r>
+    </w:p>
+    <w:p>
+      <w:pPr>
+        <w:pStyle w:val="ListParagraph"/>
+        <w:rPr>
+          <w:color w:val="000000" w:themeColor="text1"/>
+        </w:rPr>
+      </w:pPr>
+      <w:r>
+        <w:rPr>
+          <w:color w:val="FF0000"/>
+        </w:rPr>
+        <w:t xml:space="preserve">source </w:t>
+      </w:r>
+      <w:proofErr w:type="spellStart"/>
+      <w:r>
+        <w:rPr>
+          <w:color w:val="FF0000"/>
+        </w:rPr>
+        <w:t>devel</w:t>
+      </w:r>
+      <w:proofErr w:type="spellEnd"/>
+      <w:r>
+        <w:rPr>
+          <w:color w:val="FF0000"/>
+        </w:rPr>
+        <w:t>/</w:t>
+      </w:r>
+      <w:proofErr w:type="spellStart"/>
+      <w:r>
+        <w:rPr>
+          <w:color w:val="FF0000"/>
+        </w:rPr>
+        <w:t>setup.bash</w:t>
+      </w:r>
+      <w:proofErr w:type="spellEnd"/>
+    </w:p>
+    <w:p>
+      <w:pPr>
+        <w:pStyle w:val="ListParagraph"/>
+        <w:numPr>
+          <w:ilvl w:val="0"/>
+          <w:numId w:val="11"/>
+        </w:numPr>
+        <w:rPr>
+          <w:color w:val="000000" w:themeColor="text1"/>
+        </w:rPr>
+      </w:pPr>
+      <w:r>
+        <w:rPr>
+          <w:color w:val="000000" w:themeColor="text1"/>
+        </w:rPr>
+        <w:t>Use the demo launch file to confirm everything is installed correctly</w:t>
+      </w:r>
+    </w:p>
+    <w:p>
+      <w:pPr>
+        <w:pStyle w:val="ListParagraph"/>
+        <w:rPr>
+          <w:color w:val="FF0000"/>
+        </w:rPr>
+      </w:pPr>
+      <w:proofErr w:type="spellStart"/>
+      <w:r>
+        <w:rPr>
+          <w:color w:val="FF0000"/>
+        </w:rPr>
+        <w:t>r</w:t>
+      </w:r>
+      <w:r>
+        <w:rPr>
+          <w:color w:val="FF0000"/>
+        </w:rPr>
+        <w:t>oslaunch</w:t>
+      </w:r>
+      <w:proofErr w:type="spellEnd"/>
+      <w:r>
+        <w:rPr>
+          <w:color w:val="FF0000"/>
+        </w:rPr>
         <w:t xml:space="preserve"> </w:t>
       </w:r>
-    </w:p>
-    <w:p/>
+      <w:proofErr w:type="spellStart"/>
+      <w:r>
+        <w:rPr>
+          <w:color w:val="FF0000"/>
+        </w:rPr>
+        <w:t>mycobot_moveit</w:t>
+      </w:r>
+      <w:proofErr w:type="spellEnd"/>
+      <w:r>
+        <w:rPr>
+          <w:color w:val="FF0000"/>
+        </w:rPr>
+        <w:t xml:space="preserve"> </w:t>
+      </w:r>
+      <w:proofErr w:type="spellStart"/>
+      <w:proofErr w:type="gramStart"/>
+      <w:r>
+        <w:rPr>
+          <w:color w:val="FF0000"/>
+        </w:rPr>
+        <w:t>demo.launch</w:t>
+      </w:r>
+      <w:proofErr w:type="spellEnd"/>
+      <w:proofErr w:type="gramEnd"/>
+    </w:p>
+    <w:p>
+      <w:pPr>
+        <w:pStyle w:val="ListParagraph"/>
+        <w:rPr>
+          <w:color w:val="000000" w:themeColor="text1"/>
+        </w:rPr>
+      </w:pPr>
+      <w:r>
+        <w:rPr>
+          <w:color w:val="000000" w:themeColor="text1"/>
+        </w:rPr>
+        <w:t xml:space="preserve">It should open a </w:t>
+      </w:r>
+      <w:proofErr w:type="spellStart"/>
+      <w:r>
+        <w:rPr>
+          <w:color w:val="000000" w:themeColor="text1"/>
+        </w:rPr>
+        <w:t>rviz</w:t>
+      </w:r>
+      <w:proofErr w:type="spellEnd"/>
+      <w:r>
+        <w:rPr>
+          <w:color w:val="000000" w:themeColor="text1"/>
+        </w:rPr>
+        <w:t xml:space="preserve"> window and a gazebo window. Plan and execute in the </w:t>
+      </w:r>
+      <w:proofErr w:type="spellStart"/>
+      <w:r>
+        <w:rPr>
+          <w:color w:val="000000" w:themeColor="text1"/>
+        </w:rPr>
+        <w:t>rviz</w:t>
+      </w:r>
+      <w:proofErr w:type="spellEnd"/>
+      <w:r>
+        <w:rPr>
+          <w:color w:val="000000" w:themeColor="text1"/>
+        </w:rPr>
+        <w:t xml:space="preserve"> interface should lead the arm in gazebo to move.</w:t>
+      </w:r>
+      <w:r>
+        <w:rPr>
+          <w:noProof/>
+        </w:rPr>
+        <w:t xml:space="preserve"> </w:t>
+      </w:r>
+      <w:r>
+        <w:rPr>
+          <w:noProof/>
+        </w:rPr>
+        <w:drawing>
+          <wp:inline distT="0" distB="0" distL="0" distR="0" wp14:anchorId="7977833D" wp14:editId="1CC7F995">
+            <wp:extent cx="4948518" cy="3712216"/>
+            <wp:effectExtent l="0" t="0" r="5080" b="0"/>
+            <wp:docPr id="2" name="Picture 2" descr="Graphical user interface&#10;&#10;Description automatically generated"/>
+            <wp:cNvGraphicFramePr>
+              <a:graphicFrameLocks xmlns:a="http://schemas.openxmlformats.org/drawingml/2006/main" noChangeAspect="1"/>
+            </wp:cNvGraphicFramePr>
+            <a:graphic xmlns:a="http://schemas.openxmlformats.org/drawingml/2006/main">
+              <a:graphicData uri="http://schemas.openxmlformats.org/drawingml/2006/picture">
+                <pic:pic xmlns:pic="http://schemas.openxmlformats.org/drawingml/2006/picture">
+                  <pic:nvPicPr>
+                    <pic:cNvPr id="2" name="Picture 2" descr="Graphical user interface&#10;&#10;Description automatically generated"/>
+                    <pic:cNvPicPr/>
+                  </pic:nvPicPr>
+                  <pic:blipFill>
+                    <a:blip r:embed="rId24" cstate="print">
+                      <a:extLst>
+                        <a:ext uri="{28A0092B-C50C-407E-A947-70E740481C1C}">
+                          <a14:useLocalDpi xmlns:a14="http://schemas.microsoft.com/office/drawing/2010/main" val="0"/>
+                        </a:ext>
+                      </a:extLst>
+                    </a:blip>
+                    <a:stretch>
+                      <a:fillRect/>
+                    </a:stretch>
+                  </pic:blipFill>
+                  <pic:spPr>
+                    <a:xfrm>
+                      <a:off x="0" y="0"/>
+                      <a:ext cx="5301393" cy="3976931"/>
+                    </a:xfrm>
+                    <a:prstGeom prst="rect">
+                      <a:avLst/>
+                    </a:prstGeom>
+                  </pic:spPr>
+                </pic:pic>
+              </a:graphicData>
+            </a:graphic>
+          </wp:inline>
+        </w:drawing>
+      </w:r>
+    </w:p>
     <w:sectPr>
-      <w:footerReference w:type="default" r:id="rId23"/>
+      <w:footerReference w:type="default" r:id="rId25"/>
       <w:pgSz w:w="11906" w:h="16838"/>
       <w:pgMar w:top="1440" w:right="1440" w:bottom="1440" w:left="1440" w:header="708" w:footer="708" w:gutter="0"/>
       <w:cols w:space="708"/>
@@ -4296,6 +5485,95 @@
     </w:lvl>
   </w:abstractNum>
   <w:abstractNum w:abstractNumId="2" w15:restartNumberingAfterBreak="0">
+    <w:nsid w:val="09466774"/>
+    <w:multiLevelType w:val="hybridMultilevel"/>
+    <w:tmpl w:val="52201B08"/>
+    <w:lvl w:ilvl="0" w:tplc="EB5232E2">
+      <w:start w:val="1"/>
+      <w:numFmt w:val="decimal"/>
+      <w:lvlText w:val="%1."/>
+      <w:lvlJc w:val="left"/>
+      <w:pPr>
+        <w:ind w:left="720" w:hanging="360"/>
+      </w:pPr>
+      <w:rPr>
+        <w:rFonts w:hint="default"/>
+      </w:rPr>
+    </w:lvl>
+    <w:lvl w:ilvl="1" w:tplc="08090019" w:tentative="1">
+      <w:start w:val="1"/>
+      <w:numFmt w:val="lowerLetter"/>
+      <w:lvlText w:val="%2."/>
+      <w:lvlJc w:val="left"/>
+      <w:pPr>
+        <w:ind w:left="1440" w:hanging="360"/>
+      </w:pPr>
+    </w:lvl>
+    <w:lvl w:ilvl="2" w:tplc="0809001B" w:tentative="1">
+      <w:start w:val="1"/>
+      <w:numFmt w:val="lowerRoman"/>
+      <w:lvlText w:val="%3."/>
+      <w:lvlJc w:val="right"/>
+      <w:pPr>
+        <w:ind w:left="2160" w:hanging="180"/>
+      </w:pPr>
+    </w:lvl>
+    <w:lvl w:ilvl="3" w:tplc="0809000F" w:tentative="1">
+      <w:start w:val="1"/>
+      <w:numFmt w:val="decimal"/>
+      <w:lvlText w:val="%4."/>
+      <w:lvlJc w:val="left"/>
+      <w:pPr>
+        <w:ind w:left="2880" w:hanging="360"/>
+      </w:pPr>
+    </w:lvl>
+    <w:lvl w:ilvl="4" w:tplc="08090019" w:tentative="1">
+      <w:start w:val="1"/>
+      <w:numFmt w:val="lowerLetter"/>
+      <w:lvlText w:val="%5."/>
+      <w:lvlJc w:val="left"/>
+      <w:pPr>
+        <w:ind w:left="3600" w:hanging="360"/>
+      </w:pPr>
+    </w:lvl>
+    <w:lvl w:ilvl="5" w:tplc="0809001B" w:tentative="1">
+      <w:start w:val="1"/>
+      <w:numFmt w:val="lowerRoman"/>
+      <w:lvlText w:val="%6."/>
+      <w:lvlJc w:val="right"/>
+      <w:pPr>
+        <w:ind w:left="4320" w:hanging="180"/>
+      </w:pPr>
+    </w:lvl>
+    <w:lvl w:ilvl="6" w:tplc="0809000F" w:tentative="1">
+      <w:start w:val="1"/>
+      <w:numFmt w:val="decimal"/>
+      <w:lvlText w:val="%7."/>
+      <w:lvlJc w:val="left"/>
+      <w:pPr>
+        <w:ind w:left="5040" w:hanging="360"/>
+      </w:pPr>
+    </w:lvl>
+    <w:lvl w:ilvl="7" w:tplc="08090019" w:tentative="1">
+      <w:start w:val="1"/>
+      <w:numFmt w:val="lowerLetter"/>
+      <w:lvlText w:val="%8."/>
+      <w:lvlJc w:val="left"/>
+      <w:pPr>
+        <w:ind w:left="5760" w:hanging="360"/>
+      </w:pPr>
+    </w:lvl>
+    <w:lvl w:ilvl="8" w:tplc="0809001B" w:tentative="1">
+      <w:start w:val="1"/>
+      <w:numFmt w:val="lowerRoman"/>
+      <w:lvlText w:val="%9."/>
+      <w:lvlJc w:val="right"/>
+      <w:pPr>
+        <w:ind w:left="6480" w:hanging="180"/>
+      </w:pPr>
+    </w:lvl>
+  </w:abstractNum>
+  <w:abstractNum w:abstractNumId="3" w15:restartNumberingAfterBreak="0">
     <w:nsid w:val="1615565E"/>
     <w:multiLevelType w:val="multilevel"/>
     <w:tmpl w:val="3FA2ABE4"/>
@@ -4408,7 +5686,7 @@
       </w:pPr>
     </w:lvl>
   </w:abstractNum>
-  <w:abstractNum w:abstractNumId="3" w15:restartNumberingAfterBreak="0">
+  <w:abstractNum w:abstractNumId="4" w15:restartNumberingAfterBreak="0">
     <w:nsid w:val="1F0423FB"/>
     <w:multiLevelType w:val="hybridMultilevel"/>
     <w:tmpl w:val="6A22F2EA"/>
@@ -4497,7 +5775,7 @@
       </w:pPr>
     </w:lvl>
   </w:abstractNum>
-  <w:abstractNum w:abstractNumId="4" w15:restartNumberingAfterBreak="0">
+  <w:abstractNum w:abstractNumId="5" w15:restartNumberingAfterBreak="0">
     <w:nsid w:val="2D90209C"/>
     <w:multiLevelType w:val="hybridMultilevel"/>
     <w:tmpl w:val="A664E0F6"/>
@@ -4586,7 +5864,96 @@
       </w:pPr>
     </w:lvl>
   </w:abstractNum>
-  <w:abstractNum w:abstractNumId="5" w15:restartNumberingAfterBreak="0">
+  <w:abstractNum w:abstractNumId="6" w15:restartNumberingAfterBreak="0">
+    <w:nsid w:val="35954DC1"/>
+    <w:multiLevelType w:val="hybridMultilevel"/>
+    <w:tmpl w:val="0B842FEC"/>
+    <w:lvl w:ilvl="0" w:tplc="EB5232E2">
+      <w:start w:val="1"/>
+      <w:numFmt w:val="decimal"/>
+      <w:lvlText w:val="%1."/>
+      <w:lvlJc w:val="left"/>
+      <w:pPr>
+        <w:ind w:left="720" w:hanging="360"/>
+      </w:pPr>
+      <w:rPr>
+        <w:rFonts w:hint="default"/>
+      </w:rPr>
+    </w:lvl>
+    <w:lvl w:ilvl="1" w:tplc="08090019">
+      <w:start w:val="1"/>
+      <w:numFmt w:val="lowerLetter"/>
+      <w:lvlText w:val="%2."/>
+      <w:lvlJc w:val="left"/>
+      <w:pPr>
+        <w:ind w:left="1440" w:hanging="360"/>
+      </w:pPr>
+    </w:lvl>
+    <w:lvl w:ilvl="2" w:tplc="0809001B" w:tentative="1">
+      <w:start w:val="1"/>
+      <w:numFmt w:val="lowerRoman"/>
+      <w:lvlText w:val="%3."/>
+      <w:lvlJc w:val="right"/>
+      <w:pPr>
+        <w:ind w:left="2160" w:hanging="180"/>
+      </w:pPr>
+    </w:lvl>
+    <w:lvl w:ilvl="3" w:tplc="0809000F" w:tentative="1">
+      <w:start w:val="1"/>
+      <w:numFmt w:val="decimal"/>
+      <w:lvlText w:val="%4."/>
+      <w:lvlJc w:val="left"/>
+      <w:pPr>
+        <w:ind w:left="2880" w:hanging="360"/>
+      </w:pPr>
+    </w:lvl>
+    <w:lvl w:ilvl="4" w:tplc="08090019" w:tentative="1">
+      <w:start w:val="1"/>
+      <w:numFmt w:val="lowerLetter"/>
+      <w:lvlText w:val="%5."/>
+      <w:lvlJc w:val="left"/>
+      <w:pPr>
+        <w:ind w:left="3600" w:hanging="360"/>
+      </w:pPr>
+    </w:lvl>
+    <w:lvl w:ilvl="5" w:tplc="0809001B" w:tentative="1">
+      <w:start w:val="1"/>
+      <w:numFmt w:val="lowerRoman"/>
+      <w:lvlText w:val="%6."/>
+      <w:lvlJc w:val="right"/>
+      <w:pPr>
+        <w:ind w:left="4320" w:hanging="180"/>
+      </w:pPr>
+    </w:lvl>
+    <w:lvl w:ilvl="6" w:tplc="0809000F" w:tentative="1">
+      <w:start w:val="1"/>
+      <w:numFmt w:val="decimal"/>
+      <w:lvlText w:val="%7."/>
+      <w:lvlJc w:val="left"/>
+      <w:pPr>
+        <w:ind w:left="5040" w:hanging="360"/>
+      </w:pPr>
+    </w:lvl>
+    <w:lvl w:ilvl="7" w:tplc="08090019" w:tentative="1">
+      <w:start w:val="1"/>
+      <w:numFmt w:val="lowerLetter"/>
+      <w:lvlText w:val="%8."/>
+      <w:lvlJc w:val="left"/>
+      <w:pPr>
+        <w:ind w:left="5760" w:hanging="360"/>
+      </w:pPr>
+    </w:lvl>
+    <w:lvl w:ilvl="8" w:tplc="0809001B" w:tentative="1">
+      <w:start w:val="1"/>
+      <w:numFmt w:val="lowerRoman"/>
+      <w:lvlText w:val="%9."/>
+      <w:lvlJc w:val="right"/>
+      <w:pPr>
+        <w:ind w:left="6480" w:hanging="180"/>
+      </w:pPr>
+    </w:lvl>
+  </w:abstractNum>
+  <w:abstractNum w:abstractNumId="7" w15:restartNumberingAfterBreak="0">
     <w:nsid w:val="399D760D"/>
     <w:multiLevelType w:val="multilevel"/>
     <w:tmpl w:val="3670D758"/>
@@ -4699,7 +6066,7 @@
       </w:pPr>
     </w:lvl>
   </w:abstractNum>
-  <w:abstractNum w:abstractNumId="6" w15:restartNumberingAfterBreak="0">
+  <w:abstractNum w:abstractNumId="8" w15:restartNumberingAfterBreak="0">
     <w:nsid w:val="516F4D77"/>
     <w:multiLevelType w:val="multilevel"/>
     <w:tmpl w:val="49FA701C"/>
@@ -4812,7 +6179,7 @@
       </w:pPr>
     </w:lvl>
   </w:abstractNum>
-  <w:abstractNum w:abstractNumId="7" w15:restartNumberingAfterBreak="0">
+  <w:abstractNum w:abstractNumId="9" w15:restartNumberingAfterBreak="0">
     <w:nsid w:val="5C25352A"/>
     <w:multiLevelType w:val="multilevel"/>
     <w:tmpl w:val="860871AC"/>
@@ -4925,7 +6292,7 @@
       </w:pPr>
     </w:lvl>
   </w:abstractNum>
-  <w:abstractNum w:abstractNumId="8" w15:restartNumberingAfterBreak="0">
+  <w:abstractNum w:abstractNumId="10" w15:restartNumberingAfterBreak="0">
     <w:nsid w:val="71B62C9E"/>
     <w:multiLevelType w:val="hybridMultilevel"/>
     <w:tmpl w:val="63D2C858"/>
@@ -5015,31 +6382,37 @@
     </w:lvl>
   </w:abstractNum>
   <w:num w:numId="1" w16cid:durableId="718436444">
-    <w:abstractNumId w:val="7"/>
+    <w:abstractNumId w:val="9"/>
   </w:num>
   <w:num w:numId="2" w16cid:durableId="820972052">
-    <w:abstractNumId w:val="2"/>
+    <w:abstractNumId w:val="3"/>
   </w:num>
   <w:num w:numId="3" w16cid:durableId="1361056051">
-    <w:abstractNumId w:val="5"/>
+    <w:abstractNumId w:val="7"/>
   </w:num>
   <w:num w:numId="4" w16cid:durableId="377365281">
     <w:abstractNumId w:val="1"/>
   </w:num>
   <w:num w:numId="5" w16cid:durableId="1942488738">
-    <w:abstractNumId w:val="6"/>
+    <w:abstractNumId w:val="8"/>
   </w:num>
   <w:num w:numId="6" w16cid:durableId="1822386478">
-    <w:abstractNumId w:val="8"/>
+    <w:abstractNumId w:val="10"/>
   </w:num>
   <w:num w:numId="7" w16cid:durableId="229539557">
     <w:abstractNumId w:val="0"/>
   </w:num>
   <w:num w:numId="8" w16cid:durableId="362943270">
+    <w:abstractNumId w:val="5"/>
+  </w:num>
+  <w:num w:numId="9" w16cid:durableId="1731491290">
     <w:abstractNumId w:val="4"/>
   </w:num>
-  <w:num w:numId="9" w16cid:durableId="1731491290">
-    <w:abstractNumId w:val="3"/>
+  <w:num w:numId="10" w16cid:durableId="452097586">
+    <w:abstractNumId w:val="2"/>
+  </w:num>
+  <w:num w:numId="11" w16cid:durableId="670646936">
+    <w:abstractNumId w:val="6"/>
   </w:num>
 </w:numbering>
 </file>
@@ -5501,6 +6874,7 @@
   <w:style w:type="character" w:default="1" w:styleId="DefaultParagraphFont">
     <w:name w:val="Default Paragraph Font"/>
     <w:uiPriority w:val="1"/>
+    <w:semiHidden/>
     <w:unhideWhenUsed/>
   </w:style>
   <w:style w:type="table" w:default="1" w:styleId="TableNormal">
@@ -6378,6 +7752,18 @@
     <w:uiPriority w:val="99"/>
     <w:rsid w:val="001636B6"/>
   </w:style>
+  <w:style w:type="character" w:styleId="FollowedHyperlink">
+    <w:name w:val="FollowedHyperlink"/>
+    <w:basedOn w:val="DefaultParagraphFont"/>
+    <w:uiPriority w:val="99"/>
+    <w:semiHidden/>
+    <w:unhideWhenUsed/>
+    <w:rsid w:val="00682C2A"/>
+    <w:rPr>
+      <w:color w:val="954F72" w:themeColor="followedHyperlink"/>
+      <w:u w:val="single"/>
+    </w:rPr>
+  </w:style>
 </w:styles>
 </file>
 

</xml_diff>

<commit_message>
add english mycobot application
</commit_message>
<xml_diff>
--- a/installation_guide.docx
+++ b/installation_guide.docx
@@ -4385,13 +4385,7 @@
         <w:rPr>
           <w:color w:val="FF0000"/>
         </w:rPr>
-        <w:t xml:space="preserve">-noetic-some-packages </w:t>
-      </w:r>
-      <w:r>
-        <w:rPr>
-          <w:color w:val="FF0000"/>
-        </w:rPr>
-        <w:t xml:space="preserve">-c </w:t>
+        <w:t xml:space="preserve">-noetic-some-packages -c </w:t>
       </w:r>
       <w:proofErr w:type="spellStart"/>
       <w:r>
@@ -4697,19 +4691,7 @@
         <w:rPr>
           <w:color w:val="FF0000"/>
         </w:rPr>
-        <w:t>https://github.com/t1m</w:t>
-      </w:r>
-      <w:r>
-        <w:rPr>
-          <w:color w:val="FF0000"/>
-        </w:rPr>
-        <w:t>k</w:t>
-      </w:r>
-      <w:r>
-        <w:rPr>
-          <w:color w:val="FF0000"/>
-        </w:rPr>
-        <w:t>huan9/myAGV_ros</w:t>
+        <w:t>https://github.com/t1mkhuan9/myAGV_ros</w:t>
       </w:r>
     </w:p>
     <w:p>
@@ -4848,13 +4830,7 @@
         <w:rPr>
           <w:color w:val="FF0000"/>
         </w:rPr>
-        <w:t>-noetic-position-controller</w:t>
-      </w:r>
-      <w:r>
-        <w:rPr>
-          <w:color w:val="FF0000"/>
-        </w:rPr>
-        <w:t xml:space="preserve">s </w:t>
+        <w:t xml:space="preserve">-noetic-position-controllers </w:t>
       </w:r>
       <w:proofErr w:type="spellStart"/>
       <w:r>
@@ -5083,7 +5059,7 @@
       <w:pPr>
         <w:pStyle w:val="ListParagraph"/>
         <w:rPr>
-          <w:color w:val="000000" w:themeColor="text1"/>
+          <w:noProof/>
         </w:rPr>
       </w:pPr>
       <w:r>
@@ -5172,6 +5148,434 @@
           </wp:inline>
         </w:drawing>
       </w:r>
+    </w:p>
+    <w:p>
+      <w:pPr>
+        <w:pStyle w:val="Heading1"/>
+      </w:pPr>
+      <w:r>
+        <w:lastRenderedPageBreak/>
+        <w:t>MyCobot Setup</w:t>
+      </w:r>
+    </w:p>
+    <w:p>
+      <w:pPr>
+        <w:rPr>
+          <w:lang w:val="en-US"/>
+        </w:rPr>
+      </w:pPr>
+      <w:r>
+        <w:rPr>
+          <w:lang w:val="en-US"/>
+        </w:rPr>
+        <w:t>Problems</w:t>
+      </w:r>
+    </w:p>
+    <w:p>
+      <w:pPr>
+        <w:rPr>
+          <w:lang w:val="en-US"/>
+        </w:rPr>
+      </w:pPr>
+    </w:p>
+    <w:p>
+      <w:pPr>
+        <w:rPr>
+          <w:lang w:val="en-US"/>
+        </w:rPr>
+      </w:pPr>
+      <w:r>
+        <w:rPr>
+          <w:lang w:val="en-US"/>
+        </w:rPr>
+        <w:t>Login Loop</w:t>
+      </w:r>
+    </w:p>
+    <w:p>
+      <w:pPr>
+        <w:rPr>
+          <w:lang w:val="en-US"/>
+        </w:rPr>
+      </w:pPr>
+      <w:r>
+        <w:rPr>
+          <w:lang w:val="en-US"/>
+        </w:rPr>
+        <w:t>If you encounter a login loop, i.e., login with correct password but the login window prompts again</w:t>
+      </w:r>
+    </w:p>
+    <w:p>
+      <w:pPr>
+        <w:pStyle w:val="ListParagraph"/>
+        <w:numPr>
+          <w:ilvl w:val="0"/>
+          <w:numId w:val="14"/>
+        </w:numPr>
+        <w:rPr>
+          <w:lang w:val="en-US"/>
+        </w:rPr>
+      </w:pPr>
+      <w:r>
+        <w:rPr>
+          <w:lang w:val="en-US"/>
+        </w:rPr>
+        <w:t xml:space="preserve">Press </w:t>
+      </w:r>
+      <w:proofErr w:type="spellStart"/>
+      <w:r>
+        <w:rPr>
+          <w:color w:val="FF0000"/>
+          <w:lang w:val="en-US"/>
+        </w:rPr>
+        <w:t>Crtl</w:t>
+      </w:r>
+      <w:proofErr w:type="spellEnd"/>
+      <w:r>
+        <w:rPr>
+          <w:color w:val="FF0000"/>
+          <w:lang w:val="en-US"/>
+        </w:rPr>
+        <w:t xml:space="preserve"> + Alt + F3 </w:t>
+      </w:r>
+      <w:r>
+        <w:rPr>
+          <w:lang w:val="en-US"/>
+        </w:rPr>
+        <w:t>at login page. This will lead you to a shell.</w:t>
+      </w:r>
+    </w:p>
+    <w:p>
+      <w:pPr>
+        <w:pStyle w:val="ListParagraph"/>
+        <w:numPr>
+          <w:ilvl w:val="0"/>
+          <w:numId w:val="14"/>
+        </w:numPr>
+        <w:rPr>
+          <w:lang w:val="en-US"/>
+        </w:rPr>
+      </w:pPr>
+      <w:r>
+        <w:rPr>
+          <w:lang w:val="en-US"/>
+        </w:rPr>
+        <w:t>Login with correct credentials.</w:t>
+      </w:r>
+    </w:p>
+    <w:p>
+      <w:pPr>
+        <w:pStyle w:val="ListParagraph"/>
+        <w:numPr>
+          <w:ilvl w:val="0"/>
+          <w:numId w:val="14"/>
+        </w:numPr>
+        <w:rPr>
+          <w:color w:val="000000" w:themeColor="text1"/>
+          <w:lang w:val="en-US"/>
+        </w:rPr>
+      </w:pPr>
+      <w:r>
+        <w:rPr>
+          <w:color w:val="FF0000"/>
+          <w:lang w:val="en-US"/>
+        </w:rPr>
+        <w:t>ls -</w:t>
+      </w:r>
+      <w:proofErr w:type="spellStart"/>
+      <w:r>
+        <w:rPr>
+          <w:color w:val="FF0000"/>
+          <w:lang w:val="en-US"/>
+        </w:rPr>
+        <w:t>lah</w:t>
+      </w:r>
+      <w:proofErr w:type="spellEnd"/>
+      <w:r>
+        <w:rPr>
+          <w:color w:val="FF0000"/>
+          <w:lang w:val="en-US"/>
+        </w:rPr>
+        <w:t xml:space="preserve"> | grep -</w:t>
+      </w:r>
+      <w:proofErr w:type="spellStart"/>
+      <w:r>
+        <w:rPr>
+          <w:color w:val="FF0000"/>
+          <w:lang w:val="en-US"/>
+        </w:rPr>
+        <w:t>i</w:t>
+      </w:r>
+      <w:proofErr w:type="spellEnd"/>
+      <w:r>
+        <w:rPr>
+          <w:color w:val="FF0000"/>
+          <w:lang w:val="en-US"/>
+        </w:rPr>
+        <w:t xml:space="preserve"> authority</w:t>
+      </w:r>
+      <w:r>
+        <w:rPr>
+          <w:color w:val="FF0000"/>
+          <w:lang w:val="en-US"/>
+        </w:rPr>
+        <w:t xml:space="preserve"> </w:t>
+      </w:r>
+      <w:r>
+        <w:rPr>
+          <w:color w:val="000000" w:themeColor="text1"/>
+          <w:lang w:val="en-US"/>
+        </w:rPr>
+        <w:t xml:space="preserve">and </w:t>
+      </w:r>
+      <w:r>
+        <w:rPr>
+          <w:color w:val="000000" w:themeColor="text1"/>
+          <w:lang w:val="en-US"/>
+        </w:rPr>
+        <w:t>t</w:t>
+      </w:r>
+      <w:r>
+        <w:rPr>
+          <w:color w:val="000000" w:themeColor="text1"/>
+          <w:lang w:val="en-US"/>
+        </w:rPr>
+        <w:t xml:space="preserve">here should be several files listed </w:t>
+      </w:r>
+      <w:proofErr w:type="gramStart"/>
+      <w:r>
+        <w:rPr>
+          <w:color w:val="000000" w:themeColor="text1"/>
+          <w:lang w:val="en-US"/>
+        </w:rPr>
+        <w:t xml:space="preserve">including </w:t>
+      </w:r>
+      <w:r>
+        <w:rPr>
+          <w:color w:val="FF0000"/>
+          <w:lang w:val="en-US"/>
+        </w:rPr>
+        <w:t>.</w:t>
+      </w:r>
+      <w:proofErr w:type="spellStart"/>
+      <w:r>
+        <w:rPr>
+          <w:color w:val="FF0000"/>
+          <w:lang w:val="en-US"/>
+        </w:rPr>
+        <w:t>Xauthority</w:t>
+      </w:r>
+      <w:proofErr w:type="spellEnd"/>
+      <w:proofErr w:type="gramEnd"/>
+      <w:r>
+        <w:rPr>
+          <w:color w:val="FF0000"/>
+          <w:lang w:val="en-US"/>
+        </w:rPr>
+        <w:t xml:space="preserve"> </w:t>
+      </w:r>
+      <w:r>
+        <w:rPr>
+          <w:color w:val="000000" w:themeColor="text1"/>
+          <w:lang w:val="en-US"/>
+        </w:rPr>
+        <w:t xml:space="preserve">and </w:t>
+      </w:r>
+      <w:r>
+        <w:rPr>
+          <w:color w:val="FF0000"/>
+          <w:lang w:val="en-US"/>
+        </w:rPr>
+        <w:t>.</w:t>
+      </w:r>
+      <w:proofErr w:type="spellStart"/>
+      <w:r>
+        <w:rPr>
+          <w:color w:val="FF0000"/>
+          <w:lang w:val="en-US"/>
+        </w:rPr>
+        <w:t>ICEautho</w:t>
+      </w:r>
+      <w:r>
+        <w:rPr>
+          <w:color w:val="FF0000"/>
+          <w:lang w:val="en-US"/>
+        </w:rPr>
+        <w:t>rity</w:t>
+      </w:r>
+      <w:proofErr w:type="spellEnd"/>
+      <w:r>
+        <w:rPr>
+          <w:color w:val="000000" w:themeColor="text1"/>
+          <w:lang w:val="en-US"/>
+        </w:rPr>
+        <w:t xml:space="preserve">. </w:t>
+      </w:r>
+    </w:p>
+    <w:p>
+      <w:pPr>
+        <w:pStyle w:val="ListParagraph"/>
+        <w:numPr>
+          <w:ilvl w:val="0"/>
+          <w:numId w:val="14"/>
+        </w:numPr>
+        <w:rPr>
+          <w:color w:val="000000" w:themeColor="text1"/>
+          <w:lang w:val="en-US"/>
+        </w:rPr>
+      </w:pPr>
+      <w:r>
+        <w:rPr>
+          <w:color w:val="000000" w:themeColor="text1"/>
+          <w:lang w:val="en-US"/>
+        </w:rPr>
+        <w:t xml:space="preserve">Check the owner of the two files (at the first part of each line). If any of these two is showing root </w:t>
+      </w:r>
+      <w:proofErr w:type="spellStart"/>
+      <w:r>
+        <w:rPr>
+          <w:color w:val="000000" w:themeColor="text1"/>
+          <w:lang w:val="en-US"/>
+        </w:rPr>
+        <w:t>root</w:t>
+      </w:r>
+      <w:proofErr w:type="spellEnd"/>
+      <w:r>
+        <w:rPr>
+          <w:color w:val="000000" w:themeColor="text1"/>
+          <w:lang w:val="en-US"/>
+        </w:rPr>
+        <w:t xml:space="preserve">, change the owner with command </w:t>
+      </w:r>
+      <w:proofErr w:type="spellStart"/>
+      <w:r>
+        <w:rPr>
+          <w:color w:val="FF0000"/>
+          <w:lang w:val="en-US"/>
+        </w:rPr>
+        <w:t>sudo</w:t>
+      </w:r>
+      <w:proofErr w:type="spellEnd"/>
+      <w:r>
+        <w:rPr>
+          <w:color w:val="FF0000"/>
+          <w:lang w:val="en-US"/>
+        </w:rPr>
+        <w:t xml:space="preserve"> </w:t>
+      </w:r>
+      <w:proofErr w:type="spellStart"/>
+      <w:r>
+        <w:rPr>
+          <w:color w:val="FF0000"/>
+          <w:lang w:val="en-US"/>
+        </w:rPr>
+        <w:t>chown</w:t>
+      </w:r>
+      <w:proofErr w:type="spellEnd"/>
+      <w:r>
+        <w:rPr>
+          <w:color w:val="FF0000"/>
+          <w:lang w:val="en-US"/>
+        </w:rPr>
+        <w:t xml:space="preserve"> </w:t>
+      </w:r>
+      <w:proofErr w:type="spellStart"/>
+      <w:proofErr w:type="gramStart"/>
+      <w:r>
+        <w:rPr>
+          <w:color w:val="FF0000"/>
+          <w:lang w:val="en-US"/>
+        </w:rPr>
+        <w:t>ubuntu:ubuntu</w:t>
+      </w:r>
+      <w:proofErr w:type="spellEnd"/>
+      <w:proofErr w:type="gramEnd"/>
+      <w:r>
+        <w:rPr>
+          <w:color w:val="FF0000"/>
+          <w:lang w:val="en-US"/>
+        </w:rPr>
+        <w:t xml:space="preserve"> .</w:t>
+      </w:r>
+      <w:proofErr w:type="spellStart"/>
+      <w:r>
+        <w:rPr>
+          <w:color w:val="FF0000"/>
+          <w:lang w:val="en-US"/>
+        </w:rPr>
+        <w:t>Xauthority</w:t>
+      </w:r>
+      <w:proofErr w:type="spellEnd"/>
+      <w:r>
+        <w:rPr>
+          <w:color w:val="FF0000"/>
+          <w:lang w:val="en-US"/>
+        </w:rPr>
+        <w:t xml:space="preserve"> </w:t>
+      </w:r>
+      <w:r>
+        <w:rPr>
+          <w:color w:val="000000" w:themeColor="text1"/>
+          <w:lang w:val="en-US"/>
+        </w:rPr>
+        <w:t xml:space="preserve">or </w:t>
+      </w:r>
+      <w:proofErr w:type="spellStart"/>
+      <w:r>
+        <w:rPr>
+          <w:color w:val="FF0000"/>
+          <w:lang w:val="en-US"/>
+        </w:rPr>
+        <w:t>sudo</w:t>
+      </w:r>
+      <w:proofErr w:type="spellEnd"/>
+      <w:r>
+        <w:rPr>
+          <w:color w:val="FF0000"/>
+          <w:lang w:val="en-US"/>
+        </w:rPr>
+        <w:t xml:space="preserve"> </w:t>
+      </w:r>
+      <w:proofErr w:type="spellStart"/>
+      <w:r>
+        <w:rPr>
+          <w:color w:val="FF0000"/>
+          <w:lang w:val="en-US"/>
+        </w:rPr>
+        <w:t>chown</w:t>
+      </w:r>
+      <w:proofErr w:type="spellEnd"/>
+      <w:r>
+        <w:rPr>
+          <w:color w:val="FF0000"/>
+          <w:lang w:val="en-US"/>
+        </w:rPr>
+        <w:t xml:space="preserve"> </w:t>
+      </w:r>
+      <w:proofErr w:type="spellStart"/>
+      <w:r>
+        <w:rPr>
+          <w:color w:val="FF0000"/>
+          <w:lang w:val="en-US"/>
+        </w:rPr>
+        <w:t>ubuntu:ubuntu</w:t>
+      </w:r>
+      <w:proofErr w:type="spellEnd"/>
+      <w:r>
+        <w:rPr>
+          <w:color w:val="FF0000"/>
+          <w:lang w:val="en-US"/>
+        </w:rPr>
+        <w:t xml:space="preserve"> .</w:t>
+      </w:r>
+      <w:proofErr w:type="spellStart"/>
+      <w:r>
+        <w:rPr>
+          <w:color w:val="FF0000"/>
+          <w:lang w:val="en-US"/>
+        </w:rPr>
+        <w:t>ICEauthority</w:t>
+      </w:r>
+      <w:proofErr w:type="spellEnd"/>
     </w:p>
     <w:sectPr>
       <w:footerReference w:type="default" r:id="rId25"/>
@@ -6180,6 +6584,95 @@
     </w:lvl>
   </w:abstractNum>
   <w:abstractNum w:abstractNumId="9" w15:restartNumberingAfterBreak="0">
+    <w:nsid w:val="51AA2832"/>
+    <w:multiLevelType w:val="hybridMultilevel"/>
+    <w:tmpl w:val="D5E0A526"/>
+    <w:lvl w:ilvl="0" w:tplc="EB5232E2">
+      <w:start w:val="1"/>
+      <w:numFmt w:val="decimal"/>
+      <w:lvlText w:val="%1."/>
+      <w:lvlJc w:val="left"/>
+      <w:pPr>
+        <w:ind w:left="720" w:hanging="360"/>
+      </w:pPr>
+      <w:rPr>
+        <w:rFonts w:hint="default"/>
+      </w:rPr>
+    </w:lvl>
+    <w:lvl w:ilvl="1" w:tplc="08090019" w:tentative="1">
+      <w:start w:val="1"/>
+      <w:numFmt w:val="lowerLetter"/>
+      <w:lvlText w:val="%2."/>
+      <w:lvlJc w:val="left"/>
+      <w:pPr>
+        <w:ind w:left="1440" w:hanging="360"/>
+      </w:pPr>
+    </w:lvl>
+    <w:lvl w:ilvl="2" w:tplc="0809001B" w:tentative="1">
+      <w:start w:val="1"/>
+      <w:numFmt w:val="lowerRoman"/>
+      <w:lvlText w:val="%3."/>
+      <w:lvlJc w:val="right"/>
+      <w:pPr>
+        <w:ind w:left="2160" w:hanging="180"/>
+      </w:pPr>
+    </w:lvl>
+    <w:lvl w:ilvl="3" w:tplc="0809000F" w:tentative="1">
+      <w:start w:val="1"/>
+      <w:numFmt w:val="decimal"/>
+      <w:lvlText w:val="%4."/>
+      <w:lvlJc w:val="left"/>
+      <w:pPr>
+        <w:ind w:left="2880" w:hanging="360"/>
+      </w:pPr>
+    </w:lvl>
+    <w:lvl w:ilvl="4" w:tplc="08090019" w:tentative="1">
+      <w:start w:val="1"/>
+      <w:numFmt w:val="lowerLetter"/>
+      <w:lvlText w:val="%5."/>
+      <w:lvlJc w:val="left"/>
+      <w:pPr>
+        <w:ind w:left="3600" w:hanging="360"/>
+      </w:pPr>
+    </w:lvl>
+    <w:lvl w:ilvl="5" w:tplc="0809001B" w:tentative="1">
+      <w:start w:val="1"/>
+      <w:numFmt w:val="lowerRoman"/>
+      <w:lvlText w:val="%6."/>
+      <w:lvlJc w:val="right"/>
+      <w:pPr>
+        <w:ind w:left="4320" w:hanging="180"/>
+      </w:pPr>
+    </w:lvl>
+    <w:lvl w:ilvl="6" w:tplc="0809000F" w:tentative="1">
+      <w:start w:val="1"/>
+      <w:numFmt w:val="decimal"/>
+      <w:lvlText w:val="%7."/>
+      <w:lvlJc w:val="left"/>
+      <w:pPr>
+        <w:ind w:left="5040" w:hanging="360"/>
+      </w:pPr>
+    </w:lvl>
+    <w:lvl w:ilvl="7" w:tplc="08090019" w:tentative="1">
+      <w:start w:val="1"/>
+      <w:numFmt w:val="lowerLetter"/>
+      <w:lvlText w:val="%8."/>
+      <w:lvlJc w:val="left"/>
+      <w:pPr>
+        <w:ind w:left="5760" w:hanging="360"/>
+      </w:pPr>
+    </w:lvl>
+    <w:lvl w:ilvl="8" w:tplc="0809001B" w:tentative="1">
+      <w:start w:val="1"/>
+      <w:numFmt w:val="lowerRoman"/>
+      <w:lvlText w:val="%9."/>
+      <w:lvlJc w:val="right"/>
+      <w:pPr>
+        <w:ind w:left="6480" w:hanging="180"/>
+      </w:pPr>
+    </w:lvl>
+  </w:abstractNum>
+  <w:abstractNum w:abstractNumId="10" w15:restartNumberingAfterBreak="0">
     <w:nsid w:val="5C25352A"/>
     <w:multiLevelType w:val="multilevel"/>
     <w:tmpl w:val="860871AC"/>
@@ -6292,7 +6785,96 @@
       </w:pPr>
     </w:lvl>
   </w:abstractNum>
-  <w:abstractNum w:abstractNumId="10" w15:restartNumberingAfterBreak="0">
+  <w:abstractNum w:abstractNumId="11" w15:restartNumberingAfterBreak="0">
+    <w:nsid w:val="62E23A93"/>
+    <w:multiLevelType w:val="hybridMultilevel"/>
+    <w:tmpl w:val="E88E0D12"/>
+    <w:lvl w:ilvl="0" w:tplc="EB5232E2">
+      <w:start w:val="1"/>
+      <w:numFmt w:val="decimal"/>
+      <w:lvlText w:val="%1."/>
+      <w:lvlJc w:val="left"/>
+      <w:pPr>
+        <w:ind w:left="720" w:hanging="360"/>
+      </w:pPr>
+      <w:rPr>
+        <w:rFonts w:hint="default"/>
+      </w:rPr>
+    </w:lvl>
+    <w:lvl w:ilvl="1" w:tplc="08090019" w:tentative="1">
+      <w:start w:val="1"/>
+      <w:numFmt w:val="lowerLetter"/>
+      <w:lvlText w:val="%2."/>
+      <w:lvlJc w:val="left"/>
+      <w:pPr>
+        <w:ind w:left="1440" w:hanging="360"/>
+      </w:pPr>
+    </w:lvl>
+    <w:lvl w:ilvl="2" w:tplc="0809001B" w:tentative="1">
+      <w:start w:val="1"/>
+      <w:numFmt w:val="lowerRoman"/>
+      <w:lvlText w:val="%3."/>
+      <w:lvlJc w:val="right"/>
+      <w:pPr>
+        <w:ind w:left="2160" w:hanging="180"/>
+      </w:pPr>
+    </w:lvl>
+    <w:lvl w:ilvl="3" w:tplc="0809000F" w:tentative="1">
+      <w:start w:val="1"/>
+      <w:numFmt w:val="decimal"/>
+      <w:lvlText w:val="%4."/>
+      <w:lvlJc w:val="left"/>
+      <w:pPr>
+        <w:ind w:left="2880" w:hanging="360"/>
+      </w:pPr>
+    </w:lvl>
+    <w:lvl w:ilvl="4" w:tplc="08090019" w:tentative="1">
+      <w:start w:val="1"/>
+      <w:numFmt w:val="lowerLetter"/>
+      <w:lvlText w:val="%5."/>
+      <w:lvlJc w:val="left"/>
+      <w:pPr>
+        <w:ind w:left="3600" w:hanging="360"/>
+      </w:pPr>
+    </w:lvl>
+    <w:lvl w:ilvl="5" w:tplc="0809001B" w:tentative="1">
+      <w:start w:val="1"/>
+      <w:numFmt w:val="lowerRoman"/>
+      <w:lvlText w:val="%6."/>
+      <w:lvlJc w:val="right"/>
+      <w:pPr>
+        <w:ind w:left="4320" w:hanging="180"/>
+      </w:pPr>
+    </w:lvl>
+    <w:lvl w:ilvl="6" w:tplc="0809000F" w:tentative="1">
+      <w:start w:val="1"/>
+      <w:numFmt w:val="decimal"/>
+      <w:lvlText w:val="%7."/>
+      <w:lvlJc w:val="left"/>
+      <w:pPr>
+        <w:ind w:left="5040" w:hanging="360"/>
+      </w:pPr>
+    </w:lvl>
+    <w:lvl w:ilvl="7" w:tplc="08090019" w:tentative="1">
+      <w:start w:val="1"/>
+      <w:numFmt w:val="lowerLetter"/>
+      <w:lvlText w:val="%8."/>
+      <w:lvlJc w:val="left"/>
+      <w:pPr>
+        <w:ind w:left="5760" w:hanging="360"/>
+      </w:pPr>
+    </w:lvl>
+    <w:lvl w:ilvl="8" w:tplc="0809001B" w:tentative="1">
+      <w:start w:val="1"/>
+      <w:numFmt w:val="lowerRoman"/>
+      <w:lvlText w:val="%9."/>
+      <w:lvlJc w:val="right"/>
+      <w:pPr>
+        <w:ind w:left="6480" w:hanging="180"/>
+      </w:pPr>
+    </w:lvl>
+  </w:abstractNum>
+  <w:abstractNum w:abstractNumId="12" w15:restartNumberingAfterBreak="0">
     <w:nsid w:val="71B62C9E"/>
     <w:multiLevelType w:val="hybridMultilevel"/>
     <w:tmpl w:val="63D2C858"/>
@@ -6381,8 +6963,97 @@
       </w:pPr>
     </w:lvl>
   </w:abstractNum>
+  <w:abstractNum w:abstractNumId="13" w15:restartNumberingAfterBreak="0">
+    <w:nsid w:val="77327A49"/>
+    <w:multiLevelType w:val="hybridMultilevel"/>
+    <w:tmpl w:val="00889AC6"/>
+    <w:lvl w:ilvl="0" w:tplc="EB5232E2">
+      <w:start w:val="1"/>
+      <w:numFmt w:val="decimal"/>
+      <w:lvlText w:val="%1."/>
+      <w:lvlJc w:val="left"/>
+      <w:pPr>
+        <w:ind w:left="720" w:hanging="360"/>
+      </w:pPr>
+      <w:rPr>
+        <w:rFonts w:hint="default"/>
+      </w:rPr>
+    </w:lvl>
+    <w:lvl w:ilvl="1" w:tplc="08090019" w:tentative="1">
+      <w:start w:val="1"/>
+      <w:numFmt w:val="lowerLetter"/>
+      <w:lvlText w:val="%2."/>
+      <w:lvlJc w:val="left"/>
+      <w:pPr>
+        <w:ind w:left="1440" w:hanging="360"/>
+      </w:pPr>
+    </w:lvl>
+    <w:lvl w:ilvl="2" w:tplc="0809001B" w:tentative="1">
+      <w:start w:val="1"/>
+      <w:numFmt w:val="lowerRoman"/>
+      <w:lvlText w:val="%3."/>
+      <w:lvlJc w:val="right"/>
+      <w:pPr>
+        <w:ind w:left="2160" w:hanging="180"/>
+      </w:pPr>
+    </w:lvl>
+    <w:lvl w:ilvl="3" w:tplc="0809000F" w:tentative="1">
+      <w:start w:val="1"/>
+      <w:numFmt w:val="decimal"/>
+      <w:lvlText w:val="%4."/>
+      <w:lvlJc w:val="left"/>
+      <w:pPr>
+        <w:ind w:left="2880" w:hanging="360"/>
+      </w:pPr>
+    </w:lvl>
+    <w:lvl w:ilvl="4" w:tplc="08090019" w:tentative="1">
+      <w:start w:val="1"/>
+      <w:numFmt w:val="lowerLetter"/>
+      <w:lvlText w:val="%5."/>
+      <w:lvlJc w:val="left"/>
+      <w:pPr>
+        <w:ind w:left="3600" w:hanging="360"/>
+      </w:pPr>
+    </w:lvl>
+    <w:lvl w:ilvl="5" w:tplc="0809001B" w:tentative="1">
+      <w:start w:val="1"/>
+      <w:numFmt w:val="lowerRoman"/>
+      <w:lvlText w:val="%6."/>
+      <w:lvlJc w:val="right"/>
+      <w:pPr>
+        <w:ind w:left="4320" w:hanging="180"/>
+      </w:pPr>
+    </w:lvl>
+    <w:lvl w:ilvl="6" w:tplc="0809000F" w:tentative="1">
+      <w:start w:val="1"/>
+      <w:numFmt w:val="decimal"/>
+      <w:lvlText w:val="%7."/>
+      <w:lvlJc w:val="left"/>
+      <w:pPr>
+        <w:ind w:left="5040" w:hanging="360"/>
+      </w:pPr>
+    </w:lvl>
+    <w:lvl w:ilvl="7" w:tplc="08090019" w:tentative="1">
+      <w:start w:val="1"/>
+      <w:numFmt w:val="lowerLetter"/>
+      <w:lvlText w:val="%8."/>
+      <w:lvlJc w:val="left"/>
+      <w:pPr>
+        <w:ind w:left="5760" w:hanging="360"/>
+      </w:pPr>
+    </w:lvl>
+    <w:lvl w:ilvl="8" w:tplc="0809001B" w:tentative="1">
+      <w:start w:val="1"/>
+      <w:numFmt w:val="lowerRoman"/>
+      <w:lvlText w:val="%9."/>
+      <w:lvlJc w:val="right"/>
+      <w:pPr>
+        <w:ind w:left="6480" w:hanging="180"/>
+      </w:pPr>
+    </w:lvl>
+  </w:abstractNum>
   <w:num w:numId="1" w16cid:durableId="718436444">
-    <w:abstractNumId w:val="9"/>
+    <w:abstractNumId w:val="10"/>
   </w:num>
   <w:num w:numId="2" w16cid:durableId="820972052">
     <w:abstractNumId w:val="3"/>
@@ -6397,7 +7068,7 @@
     <w:abstractNumId w:val="8"/>
   </w:num>
   <w:num w:numId="6" w16cid:durableId="1822386478">
-    <w:abstractNumId w:val="10"/>
+    <w:abstractNumId w:val="12"/>
   </w:num>
   <w:num w:numId="7" w16cid:durableId="229539557">
     <w:abstractNumId w:val="0"/>
@@ -6413,6 +7084,15 @@
   </w:num>
   <w:num w:numId="11" w16cid:durableId="670646936">
     <w:abstractNumId w:val="6"/>
+  </w:num>
+  <w:num w:numId="12" w16cid:durableId="282463272">
+    <w:abstractNumId w:val="13"/>
+  </w:num>
+  <w:num w:numId="13" w16cid:durableId="1649356031">
+    <w:abstractNumId w:val="11"/>
+  </w:num>
+  <w:num w:numId="14" w16cid:durableId="1546261037">
+    <w:abstractNumId w:val="9"/>
   </w:num>
 </w:numbering>
 </file>

</xml_diff>